<commit_message>
foi criado a atividade x
</commit_message>
<xml_diff>
--- a/ferramentas_de_serviços.docx
+++ b/ferramentas_de_serviços.docx
@@ -12,7 +12,15 @@
       </w:r>
       <w:proofErr w:type="spellEnd"/>
       <w:r>
-        <w:t xml:space="preserve"> calculadora():</w:t>
+        <w:t xml:space="preserve"> </w:t>
+      </w:r>
+      <w:proofErr w:type="gramStart"/>
+      <w:r>
+        <w:t>calculadora(</w:t>
+      </w:r>
+      <w:proofErr w:type="gramEnd"/>
+      <w:r>
+        <w:t>):</w:t>
       </w:r>
     </w:p>
     <w:p>
@@ -33,12 +41,25 @@
         <w:t xml:space="preserve"> </w:t>
       </w:r>
       <w:proofErr w:type="spellStart"/>
-      <w:r>
-        <w:t>media_notas</w:t>
-      </w:r>
-      <w:proofErr w:type="spellEnd"/>
-      <w:r>
-        <w:t>():</w:t>
+      <w:proofErr w:type="gramStart"/>
+      <w:r>
+        <w:t>media</w:t>
+      </w:r>
+      <w:proofErr w:type="gramEnd"/>
+      <w:r>
+        <w:t>_</w:t>
+      </w:r>
+      <w:proofErr w:type="gramStart"/>
+      <w:r>
+        <w:t>notas</w:t>
+      </w:r>
+      <w:proofErr w:type="spellEnd"/>
+      <w:r>
+        <w:t>(</w:t>
+      </w:r>
+      <w:proofErr w:type="gramEnd"/>
+      <w:r>
+        <w:t>):</w:t>
       </w:r>
     </w:p>
     <w:p>
@@ -60,11 +81,19 @@
       </w:r>
       <w:proofErr w:type="spellStart"/>
       <w:r>
-        <w:t>bonificacao_rh</w:t>
-      </w:r>
-      <w:proofErr w:type="spellEnd"/>
-      <w:r>
-        <w:t>():</w:t>
+        <w:t>bonificacao_</w:t>
+      </w:r>
+      <w:proofErr w:type="gramStart"/>
+      <w:r>
+        <w:t>rh</w:t>
+      </w:r>
+      <w:proofErr w:type="spellEnd"/>
+      <w:r>
+        <w:t>(</w:t>
+      </w:r>
+      <w:proofErr w:type="gramEnd"/>
+      <w:r>
+        <w:t>):</w:t>
       </w:r>
     </w:p>
     <w:p>
@@ -86,11 +115,19 @@
       </w:r>
       <w:proofErr w:type="spellStart"/>
       <w:r>
-        <w:t>comissao_vendas</w:t>
-      </w:r>
-      <w:proofErr w:type="spellEnd"/>
-      <w:r>
-        <w:t>():</w:t>
+        <w:t>comissao_</w:t>
+      </w:r>
+      <w:proofErr w:type="gramStart"/>
+      <w:r>
+        <w:t>vendas</w:t>
+      </w:r>
+      <w:proofErr w:type="spellEnd"/>
+      <w:r>
+        <w:t>(</w:t>
+      </w:r>
+      <w:proofErr w:type="gramEnd"/>
+      <w:r>
+        <w:t>):</w:t>
       </w:r>
     </w:p>
     <w:p>
@@ -111,20 +148,17 @@
         <w:t xml:space="preserve"> </w:t>
       </w:r>
       <w:proofErr w:type="spellStart"/>
+      <w:proofErr w:type="gramStart"/>
       <w:r>
         <w:t>main</w:t>
       </w:r>
       <w:proofErr w:type="spellEnd"/>
       <w:r>
-        <w:t>():</w:t>
-      </w:r>
-    </w:p>
-    <w:p>
-      <w:pPr>
-        <w:spacing w:after="0"/>
-      </w:pPr>
-      <w:r>
-        <w:t xml:space="preserve">    print("Bem-vindo à Ferramenta de Serviços 'Nome do Grupo'")</w:t>
+        <w:t>(</w:t>
+      </w:r>
+      <w:proofErr w:type="gramEnd"/>
+      <w:r>
+        <w:t>):</w:t>
       </w:r>
     </w:p>
     <w:p>
@@ -134,6 +168,22 @@
       <w:r>
         <w:t xml:space="preserve">    </w:t>
       </w:r>
+      <w:proofErr w:type="gramStart"/>
+      <w:r>
+        <w:t>print(</w:t>
+      </w:r>
+      <w:proofErr w:type="gramEnd"/>
+      <w:r>
+        <w:t>"Bem-vindo à Ferramenta de Serviços 'Nome do Grupo'")</w:t>
+      </w:r>
+    </w:p>
+    <w:p>
+      <w:pPr>
+        <w:spacing w:after="0"/>
+      </w:pPr>
+      <w:r>
+        <w:t xml:space="preserve">    </w:t>
+      </w:r>
       <w:proofErr w:type="spellStart"/>
       <w:r>
         <w:t>while</w:t>
@@ -156,7 +206,15 @@
         <w:spacing w:after="0"/>
       </w:pPr>
       <w:r>
-        <w:t xml:space="preserve">        print("\</w:t>
+        <w:t xml:space="preserve">        </w:t>
+      </w:r>
+      <w:proofErr w:type="gramStart"/>
+      <w:r>
+        <w:t>print(</w:t>
+      </w:r>
+      <w:proofErr w:type="gramEnd"/>
+      <w:r>
+        <w:t>"\</w:t>
       </w:r>
       <w:proofErr w:type="spellStart"/>
       <w:r>
@@ -172,53 +230,93 @@
         <w:spacing w:after="0"/>
       </w:pPr>
       <w:r>
-        <w:t xml:space="preserve">        print("1 - Calculadora")</w:t>
-      </w:r>
-    </w:p>
-    <w:p>
-      <w:pPr>
-        <w:spacing w:after="0"/>
-      </w:pPr>
-      <w:r>
-        <w:t xml:space="preserve">        print("2 - Cálculo de Média do Aluno")</w:t>
-      </w:r>
-    </w:p>
-    <w:p>
-      <w:pPr>
-        <w:spacing w:after="0"/>
-      </w:pPr>
-      <w:r>
-        <w:t xml:space="preserve">        print("3 - Bonificação do RH")</w:t>
-      </w:r>
-    </w:p>
-    <w:p>
-      <w:pPr>
-        <w:spacing w:after="0"/>
-      </w:pPr>
-      <w:r>
-        <w:t xml:space="preserve">        print("4 - Comissão de Vendas")</w:t>
-      </w:r>
-    </w:p>
-    <w:p>
-      <w:pPr>
-        <w:spacing w:after="0"/>
-      </w:pPr>
-      <w:r>
-        <w:t xml:space="preserve">        print("5 - Sair")</w:t>
-      </w:r>
-    </w:p>
-    <w:p>
-      <w:pPr>
-        <w:spacing w:after="0"/>
-      </w:pPr>
-    </w:p>
-    <w:p>
-      <w:pPr>
-        <w:spacing w:after="0"/>
-      </w:pPr>
-      <w:r>
         <w:t xml:space="preserve">        </w:t>
       </w:r>
+      <w:proofErr w:type="gramStart"/>
+      <w:r>
+        <w:t>print(</w:t>
+      </w:r>
+      <w:proofErr w:type="gramEnd"/>
+      <w:r>
+        <w:t>"1 - Calculadora")</w:t>
+      </w:r>
+    </w:p>
+    <w:p>
+      <w:pPr>
+        <w:spacing w:after="0"/>
+      </w:pPr>
+      <w:r>
+        <w:t xml:space="preserve">        </w:t>
+      </w:r>
+      <w:proofErr w:type="gramStart"/>
+      <w:r>
+        <w:t>print(</w:t>
+      </w:r>
+      <w:proofErr w:type="gramEnd"/>
+      <w:r>
+        <w:t>"2 - Cálculo de Média do Aluno")</w:t>
+      </w:r>
+    </w:p>
+    <w:p>
+      <w:pPr>
+        <w:spacing w:after="0"/>
+      </w:pPr>
+      <w:r>
+        <w:t xml:space="preserve">        </w:t>
+      </w:r>
+      <w:proofErr w:type="gramStart"/>
+      <w:r>
+        <w:t>print(</w:t>
+      </w:r>
+      <w:proofErr w:type="gramEnd"/>
+      <w:r>
+        <w:t>"3 - Bonificação do RH")</w:t>
+      </w:r>
+    </w:p>
+    <w:p>
+      <w:pPr>
+        <w:spacing w:after="0"/>
+      </w:pPr>
+      <w:r>
+        <w:t xml:space="preserve">        </w:t>
+      </w:r>
+      <w:proofErr w:type="gramStart"/>
+      <w:r>
+        <w:t>print(</w:t>
+      </w:r>
+      <w:proofErr w:type="gramEnd"/>
+      <w:r>
+        <w:t>"4 - Comissão de Vendas")</w:t>
+      </w:r>
+    </w:p>
+    <w:p>
+      <w:pPr>
+        <w:spacing w:after="0"/>
+      </w:pPr>
+      <w:r>
+        <w:t xml:space="preserve">        </w:t>
+      </w:r>
+      <w:proofErr w:type="gramStart"/>
+      <w:r>
+        <w:t>print(</w:t>
+      </w:r>
+      <w:proofErr w:type="gramEnd"/>
+      <w:r>
+        <w:t>"5 - Sair")</w:t>
+      </w:r>
+    </w:p>
+    <w:p>
+      <w:pPr>
+        <w:spacing w:after="0"/>
+      </w:pPr>
+    </w:p>
+    <w:p>
+      <w:pPr>
+        <w:spacing w:after="0"/>
+      </w:pPr>
+      <w:r>
+        <w:t xml:space="preserve">        </w:t>
+      </w:r>
       <w:proofErr w:type="spellStart"/>
       <w:r>
         <w:t>try</w:t>
@@ -244,12 +342,17 @@
         <w:t xml:space="preserve"> = </w:t>
       </w:r>
       <w:proofErr w:type="spellStart"/>
+      <w:proofErr w:type="gramStart"/>
       <w:r>
         <w:t>int</w:t>
       </w:r>
       <w:proofErr w:type="spellEnd"/>
       <w:r>
-        <w:t>(input("Digite a opção desejada (1-5): "))</w:t>
+        <w:t>(input(</w:t>
+      </w:r>
+      <w:proofErr w:type="gramEnd"/>
+      <w:r>
+        <w:t>"Digite a opção desejada (1-5): "))</w:t>
       </w:r>
     </w:p>
     <w:p>
@@ -281,7 +384,15 @@
         <w:spacing w:after="0"/>
       </w:pPr>
       <w:r>
-        <w:t xml:space="preserve">            print("Erro: Digite um número inteiro entre 1 e 5.")</w:t>
+        <w:t xml:space="preserve">            </w:t>
+      </w:r>
+      <w:proofErr w:type="gramStart"/>
+      <w:r>
+        <w:t>print(</w:t>
+      </w:r>
+      <w:proofErr w:type="gramEnd"/>
+      <w:r>
+        <w:t>"Erro: Digite um número inteiro entre 1 e 5.")</w:t>
       </w:r>
     </w:p>
     <w:p>
@@ -318,7 +429,15 @@
         <w:spacing w:after="0"/>
       </w:pPr>
       <w:r>
-        <w:t xml:space="preserve">            calculadora()</w:t>
+        <w:t xml:space="preserve">            </w:t>
+      </w:r>
+      <w:proofErr w:type="gramStart"/>
+      <w:r>
+        <w:t>calculadora(</w:t>
+      </w:r>
+      <w:proofErr w:type="gramEnd"/>
+      <w:r>
+        <w:t>)</w:t>
       </w:r>
     </w:p>
     <w:p>
@@ -345,10 +464,368 @@
         <w:t xml:space="preserve">            </w:t>
       </w:r>
       <w:proofErr w:type="spellStart"/>
-      <w:r>
-        <w:t>media_notas</w:t>
-      </w:r>
-      <w:proofErr w:type="spellEnd"/>
+      <w:proofErr w:type="gramStart"/>
+      <w:r>
+        <w:t>media</w:t>
+      </w:r>
+      <w:proofErr w:type="gramEnd"/>
+      <w:r>
+        <w:t>_</w:t>
+      </w:r>
+      <w:proofErr w:type="gramStart"/>
+      <w:r>
+        <w:t>notas</w:t>
+      </w:r>
+      <w:proofErr w:type="spellEnd"/>
+      <w:r>
+        <w:t>(</w:t>
+      </w:r>
+      <w:proofErr w:type="gramEnd"/>
+      <w:r>
+        <w:t>)</w:t>
+      </w:r>
+    </w:p>
+    <w:p>
+      <w:pPr>
+        <w:spacing w:after="0"/>
+      </w:pPr>
+      <w:r>
+        <w:t xml:space="preserve">        </w:t>
+      </w:r>
+      <w:proofErr w:type="spellStart"/>
+      <w:r>
+        <w:t>elif</w:t>
+      </w:r>
+      <w:proofErr w:type="spellEnd"/>
+      <w:r>
+        <w:t xml:space="preserve"> opcao == 3:</w:t>
+      </w:r>
+    </w:p>
+    <w:p>
+      <w:pPr>
+        <w:spacing w:after="0"/>
+      </w:pPr>
+      <w:r>
+        <w:t xml:space="preserve">            </w:t>
+      </w:r>
+      <w:proofErr w:type="spellStart"/>
+      <w:r>
+        <w:t>bonificacao_</w:t>
+      </w:r>
+      <w:proofErr w:type="gramStart"/>
+      <w:r>
+        <w:t>rh</w:t>
+      </w:r>
+      <w:proofErr w:type="spellEnd"/>
+      <w:r>
+        <w:t>(</w:t>
+      </w:r>
+      <w:proofErr w:type="gramEnd"/>
+      <w:r>
+        <w:t>)</w:t>
+      </w:r>
+    </w:p>
+    <w:p>
+      <w:pPr>
+        <w:spacing w:after="0"/>
+      </w:pPr>
+      <w:r>
+        <w:t xml:space="preserve">        </w:t>
+      </w:r>
+      <w:proofErr w:type="spellStart"/>
+      <w:r>
+        <w:t>elif</w:t>
+      </w:r>
+      <w:proofErr w:type="spellEnd"/>
+      <w:r>
+        <w:t xml:space="preserve"> opcao == 4:</w:t>
+      </w:r>
+    </w:p>
+    <w:p>
+      <w:pPr>
+        <w:spacing w:after="0"/>
+      </w:pPr>
+      <w:r>
+        <w:t xml:space="preserve">            </w:t>
+      </w:r>
+      <w:proofErr w:type="spellStart"/>
+      <w:r>
+        <w:t>comissao_</w:t>
+      </w:r>
+      <w:proofErr w:type="gramStart"/>
+      <w:r>
+        <w:t>vendas</w:t>
+      </w:r>
+      <w:proofErr w:type="spellEnd"/>
+      <w:r>
+        <w:t>(</w:t>
+      </w:r>
+      <w:proofErr w:type="gramEnd"/>
+      <w:r>
+        <w:t>)</w:t>
+      </w:r>
+    </w:p>
+    <w:p>
+      <w:pPr>
+        <w:spacing w:after="0"/>
+      </w:pPr>
+      <w:r>
+        <w:t xml:space="preserve">        </w:t>
+      </w:r>
+      <w:proofErr w:type="spellStart"/>
+      <w:r>
+        <w:t>elif</w:t>
+      </w:r>
+      <w:proofErr w:type="spellEnd"/>
+      <w:r>
+        <w:t xml:space="preserve"> opcao == 5:</w:t>
+      </w:r>
+    </w:p>
+    <w:p>
+      <w:pPr>
+        <w:spacing w:after="0"/>
+      </w:pPr>
+      <w:r>
+        <w:t xml:space="preserve">            </w:t>
+      </w:r>
+      <w:proofErr w:type="gramStart"/>
+      <w:r>
+        <w:t>print(</w:t>
+      </w:r>
+      <w:proofErr w:type="gramEnd"/>
+      <w:r>
+        <w:t>"Encerrando o programa. Obrigado por usar a Ferramenta de Serviços 'Nome do Grupo'!")</w:t>
+      </w:r>
+    </w:p>
+    <w:p>
+      <w:pPr>
+        <w:spacing w:after="0"/>
+      </w:pPr>
+      <w:r>
+        <w:t xml:space="preserve">            break</w:t>
+      </w:r>
+    </w:p>
+    <w:p>
+      <w:pPr>
+        <w:spacing w:after="0"/>
+      </w:pPr>
+      <w:r>
+        <w:t xml:space="preserve">        </w:t>
+      </w:r>
+      <w:proofErr w:type="spellStart"/>
+      <w:r>
+        <w:t>else</w:t>
+      </w:r>
+      <w:proofErr w:type="spellEnd"/>
+      <w:r>
+        <w:t>:</w:t>
+      </w:r>
+    </w:p>
+    <w:p>
+      <w:pPr>
+        <w:spacing w:after="0"/>
+      </w:pPr>
+      <w:r>
+        <w:t xml:space="preserve">            </w:t>
+      </w:r>
+      <w:proofErr w:type="gramStart"/>
+      <w:r>
+        <w:t>print(</w:t>
+      </w:r>
+      <w:proofErr w:type="gramEnd"/>
+      <w:r>
+        <w:t>"Opção inválida! Por favor, escolha uma opção entre 1 e 5.")</w:t>
+      </w:r>
+    </w:p>
+    <w:p>
+      <w:pPr>
+        <w:spacing w:after="0"/>
+      </w:pPr>
+    </w:p>
+    <w:p>
+      <w:pPr>
+        <w:spacing w:after="0"/>
+      </w:pPr>
+      <w:proofErr w:type="spellStart"/>
+      <w:r>
+        <w:t>if</w:t>
+      </w:r>
+      <w:proofErr w:type="spellEnd"/>
+      <w:r>
+        <w:t xml:space="preserve"> __</w:t>
+      </w:r>
+      <w:proofErr w:type="spellStart"/>
+      <w:r>
+        <w:t>name</w:t>
+      </w:r>
+      <w:proofErr w:type="spellEnd"/>
+      <w:r>
+        <w:t>__ == "__</w:t>
+      </w:r>
+      <w:proofErr w:type="spellStart"/>
+      <w:r>
+        <w:t>main</w:t>
+      </w:r>
+      <w:proofErr w:type="spellEnd"/>
+      <w:r>
+        <w:t>__":</w:t>
+      </w:r>
+    </w:p>
+    <w:p>
+      <w:pPr>
+        <w:spacing w:after="0"/>
+      </w:pPr>
+      <w:r>
+        <w:t xml:space="preserve">    </w:t>
+      </w:r>
+      <w:proofErr w:type="spellStart"/>
+      <w:proofErr w:type="gramStart"/>
+      <w:r>
+        <w:t>main</w:t>
+      </w:r>
+      <w:proofErr w:type="spellEnd"/>
+      <w:r>
+        <w:t>(</w:t>
+      </w:r>
+      <w:proofErr w:type="gramEnd"/>
+      <w:r>
+        <w:t>)</w:t>
+      </w:r>
+      <w:r>
+        <w:br/>
+      </w:r>
+      <w:r>
+        <w:br/>
+      </w:r>
+      <w:r>
+        <w:br/>
+      </w:r>
+      <w:r>
+        <w:br/>
+      </w:r>
+      <w:proofErr w:type="spellStart"/>
+      <w:r>
+        <w:t>def</w:t>
+      </w:r>
+      <w:proofErr w:type="spellEnd"/>
+      <w:r>
+        <w:t xml:space="preserve"> </w:t>
+      </w:r>
+      <w:proofErr w:type="gramStart"/>
+      <w:r>
+        <w:t>calculadora(</w:t>
+      </w:r>
+      <w:proofErr w:type="gramEnd"/>
+      <w:r>
+        <w:t>):</w:t>
+      </w:r>
+    </w:p>
+    <w:p>
+      <w:pPr>
+        <w:spacing w:after="0"/>
+      </w:pPr>
+      <w:r>
+        <w:t xml:space="preserve">    </w:t>
+      </w:r>
+      <w:proofErr w:type="spellStart"/>
+      <w:r>
+        <w:t>while</w:t>
+      </w:r>
+      <w:proofErr w:type="spellEnd"/>
+      <w:r>
+        <w:t xml:space="preserve"> </w:t>
+      </w:r>
+      <w:proofErr w:type="spellStart"/>
+      <w:r>
+        <w:t>True</w:t>
+      </w:r>
+      <w:proofErr w:type="spellEnd"/>
+      <w:r>
+        <w:t>:</w:t>
+      </w:r>
+    </w:p>
+    <w:p>
+      <w:pPr>
+        <w:spacing w:after="0"/>
+      </w:pPr>
+      <w:r>
+        <w:t xml:space="preserve">        </w:t>
+      </w:r>
+      <w:proofErr w:type="spellStart"/>
+      <w:r>
+        <w:t>try</w:t>
+      </w:r>
+      <w:proofErr w:type="spellEnd"/>
+      <w:r>
+        <w:t>:</w:t>
+      </w:r>
+    </w:p>
+    <w:p>
+      <w:pPr>
+        <w:spacing w:after="0"/>
+      </w:pPr>
+      <w:r>
+        <w:t xml:space="preserve">            </w:t>
+      </w:r>
+      <w:proofErr w:type="gramStart"/>
+      <w:r>
+        <w:t>print(</w:t>
+      </w:r>
+      <w:proofErr w:type="gramEnd"/>
+      <w:r>
+        <w:t>"\n--- Calculadora ---")</w:t>
+      </w:r>
+    </w:p>
+    <w:p>
+      <w:pPr>
+        <w:spacing w:after="0"/>
+      </w:pPr>
+      <w:r>
+        <w:t xml:space="preserve">            num1 = </w:t>
+      </w:r>
+      <w:proofErr w:type="spellStart"/>
+      <w:proofErr w:type="gramStart"/>
+      <w:r>
+        <w:t>float</w:t>
+      </w:r>
+      <w:proofErr w:type="spellEnd"/>
+      <w:r>
+        <w:t>(input(</w:t>
+      </w:r>
+      <w:proofErr w:type="gramEnd"/>
+      <w:r>
+        <w:t>"Digite o primeiro número: "))</w:t>
+      </w:r>
+    </w:p>
+    <w:p>
+      <w:pPr>
+        <w:spacing w:after="0"/>
+      </w:pPr>
+      <w:r>
+        <w:lastRenderedPageBreak/>
+        <w:t xml:space="preserve">            </w:t>
+      </w:r>
+      <w:proofErr w:type="spellStart"/>
+      <w:r>
+        <w:t>operacao</w:t>
+      </w:r>
+      <w:proofErr w:type="spellEnd"/>
+      <w:r>
+        <w:t xml:space="preserve"> = </w:t>
+      </w:r>
+      <w:proofErr w:type="gramStart"/>
+      <w:r>
+        <w:t>input(</w:t>
+      </w:r>
+      <w:proofErr w:type="gramEnd"/>
+      <w:r>
+        <w:t>"Digite a operação (+, -, *, /): "</w:t>
+      </w:r>
+      <w:proofErr w:type="gramStart"/>
+      <w:r>
+        <w:t>).strip</w:t>
+      </w:r>
+      <w:proofErr w:type="gramEnd"/>
       <w:r>
         <w:t>()</w:t>
       </w:r>
@@ -358,29 +835,1392 @@
         <w:spacing w:after="0"/>
       </w:pPr>
       <w:r>
+        <w:t xml:space="preserve">            num2 = </w:t>
+      </w:r>
+      <w:proofErr w:type="spellStart"/>
+      <w:proofErr w:type="gramStart"/>
+      <w:r>
+        <w:t>float</w:t>
+      </w:r>
+      <w:proofErr w:type="spellEnd"/>
+      <w:r>
+        <w:t>(input(</w:t>
+      </w:r>
+      <w:proofErr w:type="gramEnd"/>
+      <w:r>
+        <w:t>"Digite o segundo número: "))</w:t>
+      </w:r>
+    </w:p>
+    <w:p>
+      <w:pPr>
+        <w:spacing w:after="0"/>
+      </w:pPr>
+    </w:p>
+    <w:p>
+      <w:pPr>
+        <w:spacing w:after="0"/>
+      </w:pPr>
+      <w:r>
+        <w:t xml:space="preserve">            </w:t>
+      </w:r>
+      <w:proofErr w:type="spellStart"/>
+      <w:r>
+        <w:t>if</w:t>
+      </w:r>
+      <w:proofErr w:type="spellEnd"/>
+      <w:r>
+        <w:t xml:space="preserve"> </w:t>
+      </w:r>
+      <w:proofErr w:type="spellStart"/>
+      <w:r>
+        <w:t>operacao</w:t>
+      </w:r>
+      <w:proofErr w:type="spellEnd"/>
+      <w:r>
+        <w:t xml:space="preserve"> == '+':</w:t>
+      </w:r>
+    </w:p>
+    <w:p>
+      <w:pPr>
+        <w:spacing w:after="0"/>
+      </w:pPr>
+      <w:r>
+        <w:t xml:space="preserve">                resultado = num1 + num2</w:t>
+      </w:r>
+    </w:p>
+    <w:p>
+      <w:pPr>
+        <w:spacing w:after="0"/>
+      </w:pPr>
+      <w:r>
+        <w:t xml:space="preserve">            </w:t>
+      </w:r>
+      <w:proofErr w:type="spellStart"/>
+      <w:r>
+        <w:t>elif</w:t>
+      </w:r>
+      <w:proofErr w:type="spellEnd"/>
+      <w:r>
+        <w:t xml:space="preserve"> </w:t>
+      </w:r>
+      <w:proofErr w:type="spellStart"/>
+      <w:r>
+        <w:t>operacao</w:t>
+      </w:r>
+      <w:proofErr w:type="spellEnd"/>
+      <w:r>
+        <w:t xml:space="preserve"> == '-':</w:t>
+      </w:r>
+    </w:p>
+    <w:p>
+      <w:pPr>
+        <w:spacing w:after="0"/>
+      </w:pPr>
+      <w:r>
+        <w:t xml:space="preserve">                resultado = num1 - num2</w:t>
+      </w:r>
+    </w:p>
+    <w:p>
+      <w:pPr>
+        <w:spacing w:after="0"/>
+      </w:pPr>
+      <w:r>
+        <w:t xml:space="preserve">            </w:t>
+      </w:r>
+      <w:proofErr w:type="spellStart"/>
+      <w:r>
+        <w:t>elif</w:t>
+      </w:r>
+      <w:proofErr w:type="spellEnd"/>
+      <w:r>
+        <w:t xml:space="preserve"> </w:t>
+      </w:r>
+      <w:proofErr w:type="spellStart"/>
+      <w:r>
+        <w:t>operacao</w:t>
+      </w:r>
+      <w:proofErr w:type="spellEnd"/>
+      <w:r>
+        <w:t xml:space="preserve"> == '*':</w:t>
+      </w:r>
+    </w:p>
+    <w:p>
+      <w:pPr>
+        <w:spacing w:after="0"/>
+      </w:pPr>
+      <w:r>
+        <w:t xml:space="preserve">                resultado = num1 * num2</w:t>
+      </w:r>
+    </w:p>
+    <w:p>
+      <w:pPr>
+        <w:spacing w:after="0"/>
+      </w:pPr>
+      <w:r>
+        <w:t xml:space="preserve">            </w:t>
+      </w:r>
+      <w:proofErr w:type="spellStart"/>
+      <w:r>
+        <w:t>elif</w:t>
+      </w:r>
+      <w:proofErr w:type="spellEnd"/>
+      <w:r>
+        <w:t xml:space="preserve"> </w:t>
+      </w:r>
+      <w:proofErr w:type="spellStart"/>
+      <w:r>
+        <w:t>operacao</w:t>
+      </w:r>
+      <w:proofErr w:type="spellEnd"/>
+      <w:r>
+        <w:t xml:space="preserve"> == '/':</w:t>
+      </w:r>
+    </w:p>
+    <w:p>
+      <w:pPr>
+        <w:spacing w:after="0"/>
+      </w:pPr>
+      <w:r>
+        <w:t xml:space="preserve">                </w:t>
+      </w:r>
+      <w:proofErr w:type="spellStart"/>
+      <w:r>
+        <w:t>if</w:t>
+      </w:r>
+      <w:proofErr w:type="spellEnd"/>
+      <w:r>
+        <w:t xml:space="preserve"> num2 == 0:</w:t>
+      </w:r>
+    </w:p>
+    <w:p>
+      <w:pPr>
+        <w:spacing w:after="0"/>
+      </w:pPr>
+      <w:r>
+        <w:t xml:space="preserve">                    </w:t>
+      </w:r>
+      <w:proofErr w:type="gramStart"/>
+      <w:r>
+        <w:t>print(</w:t>
+      </w:r>
+      <w:proofErr w:type="gramEnd"/>
+      <w:r>
+        <w:t>"Erro: Divisão por zero não é permitida.")</w:t>
+      </w:r>
+    </w:p>
+    <w:p>
+      <w:pPr>
+        <w:spacing w:after="0"/>
+      </w:pPr>
+      <w:r>
+        <w:t xml:space="preserve">                    continue</w:t>
+      </w:r>
+    </w:p>
+    <w:p>
+      <w:pPr>
+        <w:spacing w:after="0"/>
+      </w:pPr>
+      <w:r>
+        <w:t xml:space="preserve">                resultado = num1 / num2</w:t>
+      </w:r>
+    </w:p>
+    <w:p>
+      <w:pPr>
+        <w:spacing w:after="0"/>
+      </w:pPr>
+      <w:r>
+        <w:t xml:space="preserve">            </w:t>
+      </w:r>
+      <w:proofErr w:type="spellStart"/>
+      <w:r>
+        <w:t>else</w:t>
+      </w:r>
+      <w:proofErr w:type="spellEnd"/>
+      <w:r>
+        <w:t>:</w:t>
+      </w:r>
+    </w:p>
+    <w:p>
+      <w:pPr>
+        <w:spacing w:after="0"/>
+      </w:pPr>
+      <w:r>
+        <w:t xml:space="preserve">                </w:t>
+      </w:r>
+      <w:proofErr w:type="gramStart"/>
+      <w:r>
+        <w:t>print(</w:t>
+      </w:r>
+      <w:proofErr w:type="gramEnd"/>
+      <w:r>
+        <w:t>"Operação inválida!")</w:t>
+      </w:r>
+    </w:p>
+    <w:p>
+      <w:pPr>
+        <w:spacing w:after="0"/>
+      </w:pPr>
+      <w:r>
+        <w:t xml:space="preserve">                continue</w:t>
+      </w:r>
+    </w:p>
+    <w:p>
+      <w:pPr>
+        <w:spacing w:after="0"/>
+      </w:pPr>
+    </w:p>
+    <w:p>
+      <w:pPr>
+        <w:spacing w:after="0"/>
+      </w:pPr>
+      <w:r>
+        <w:t xml:space="preserve">            </w:t>
+      </w:r>
+      <w:proofErr w:type="gramStart"/>
+      <w:r>
+        <w:t>print(</w:t>
+      </w:r>
+      <w:proofErr w:type="spellStart"/>
+      <w:proofErr w:type="gramEnd"/>
+      <w:r>
+        <w:t>f"Resultado</w:t>
+      </w:r>
+      <w:proofErr w:type="spellEnd"/>
+      <w:r>
+        <w:t>: {num1} {</w:t>
+      </w:r>
+      <w:proofErr w:type="spellStart"/>
+      <w:r>
+        <w:t>operacao</w:t>
+      </w:r>
+      <w:proofErr w:type="spellEnd"/>
+      <w:r>
+        <w:t>} {num2} = {resultado}")</w:t>
+      </w:r>
+    </w:p>
+    <w:p>
+      <w:pPr>
+        <w:spacing w:after="0"/>
+      </w:pPr>
+      <w:r>
         <w:t xml:space="preserve">        </w:t>
       </w:r>
       <w:proofErr w:type="spellStart"/>
       <w:r>
+        <w:t>except</w:t>
+      </w:r>
+      <w:proofErr w:type="spellEnd"/>
+      <w:r>
+        <w:t xml:space="preserve"> </w:t>
+      </w:r>
+      <w:proofErr w:type="spellStart"/>
+      <w:r>
+        <w:t>ValueError</w:t>
+      </w:r>
+      <w:proofErr w:type="spellEnd"/>
+      <w:r>
+        <w:t>:</w:t>
+      </w:r>
+    </w:p>
+    <w:p>
+      <w:pPr>
+        <w:spacing w:after="0"/>
+      </w:pPr>
+      <w:r>
+        <w:t xml:space="preserve">            </w:t>
+      </w:r>
+      <w:proofErr w:type="gramStart"/>
+      <w:r>
+        <w:t>print(</w:t>
+      </w:r>
+      <w:proofErr w:type="gramEnd"/>
+      <w:r>
+        <w:t>"Erro: Digite apenas números válidos.")</w:t>
+      </w:r>
+    </w:p>
+    <w:p>
+      <w:pPr>
+        <w:spacing w:after="0"/>
+      </w:pPr>
+      <w:r>
+        <w:t xml:space="preserve">            continue</w:t>
+      </w:r>
+    </w:p>
+    <w:p>
+      <w:pPr>
+        <w:spacing w:after="0"/>
+      </w:pPr>
+    </w:p>
+    <w:p>
+      <w:pPr>
+        <w:spacing w:after="0"/>
+      </w:pPr>
+      <w:r>
+        <w:t xml:space="preserve">        </w:t>
+      </w:r>
+      <w:proofErr w:type="spellStart"/>
+      <w:r>
+        <w:t>while</w:t>
+      </w:r>
+      <w:proofErr w:type="spellEnd"/>
+      <w:r>
+        <w:t xml:space="preserve"> </w:t>
+      </w:r>
+      <w:proofErr w:type="spellStart"/>
+      <w:r>
+        <w:t>True</w:t>
+      </w:r>
+      <w:proofErr w:type="spellEnd"/>
+      <w:r>
+        <w:t>:</w:t>
+      </w:r>
+    </w:p>
+    <w:p>
+      <w:pPr>
+        <w:spacing w:after="0"/>
+      </w:pPr>
+      <w:r>
+        <w:t xml:space="preserve">            continuar = </w:t>
+      </w:r>
+      <w:proofErr w:type="gramStart"/>
+      <w:r>
+        <w:t>input(</w:t>
+      </w:r>
+      <w:proofErr w:type="gramEnd"/>
+      <w:r>
+        <w:t>"\</w:t>
+      </w:r>
+      <w:proofErr w:type="spellStart"/>
+      <w:r>
+        <w:t>nDeseja</w:t>
+      </w:r>
+      <w:proofErr w:type="spellEnd"/>
+      <w:r>
+        <w:t xml:space="preserve"> fazer outro cálculo? (s/n): "</w:t>
+      </w:r>
+      <w:proofErr w:type="gramStart"/>
+      <w:r>
+        <w:t>).strip</w:t>
+      </w:r>
+      <w:proofErr w:type="gramEnd"/>
+      <w:r>
+        <w:t>(</w:t>
+      </w:r>
+      <w:proofErr w:type="gramStart"/>
+      <w:r>
+        <w:t>).</w:t>
+      </w:r>
+      <w:proofErr w:type="spellStart"/>
+      <w:r>
+        <w:t>lower</w:t>
+      </w:r>
+      <w:proofErr w:type="spellEnd"/>
+      <w:proofErr w:type="gramEnd"/>
+      <w:r>
+        <w:t>()</w:t>
+      </w:r>
+    </w:p>
+    <w:p>
+      <w:pPr>
+        <w:spacing w:after="0"/>
+      </w:pPr>
+      <w:r>
+        <w:t xml:space="preserve">            </w:t>
+      </w:r>
+      <w:proofErr w:type="spellStart"/>
+      <w:r>
+        <w:t>if</w:t>
+      </w:r>
+      <w:proofErr w:type="spellEnd"/>
+      <w:r>
+        <w:t xml:space="preserve"> continuar == 's':</w:t>
+      </w:r>
+    </w:p>
+    <w:p>
+      <w:pPr>
+        <w:spacing w:after="0"/>
+      </w:pPr>
+      <w:r>
+        <w:t xml:space="preserve">                break</w:t>
+      </w:r>
+    </w:p>
+    <w:p>
+      <w:pPr>
+        <w:spacing w:after="0"/>
+      </w:pPr>
+      <w:r>
+        <w:t xml:space="preserve">            </w:t>
+      </w:r>
+      <w:proofErr w:type="spellStart"/>
+      <w:r>
         <w:t>elif</w:t>
       </w:r>
       <w:proofErr w:type="spellEnd"/>
       <w:r>
-        <w:t xml:space="preserve"> opcao == 3:</w:t>
-      </w:r>
-    </w:p>
-    <w:p>
-      <w:pPr>
-        <w:spacing w:after="0"/>
-      </w:pPr>
-      <w:r>
-        <w:t xml:space="preserve">            </w:t>
-      </w:r>
-      <w:proofErr w:type="spellStart"/>
-      <w:r>
-        <w:t>bonificacao_rh</w:t>
-      </w:r>
-      <w:proofErr w:type="spellEnd"/>
+        <w:t xml:space="preserve"> continuar == 'n':</w:t>
+      </w:r>
+    </w:p>
+    <w:p>
+      <w:pPr>
+        <w:spacing w:after="0"/>
+      </w:pPr>
+      <w:r>
+        <w:t xml:space="preserve">                </w:t>
+      </w:r>
+      <w:proofErr w:type="spellStart"/>
+      <w:r>
+        <w:t>return</w:t>
+      </w:r>
+      <w:proofErr w:type="spellEnd"/>
+    </w:p>
+    <w:p>
+      <w:pPr>
+        <w:spacing w:after="0"/>
+      </w:pPr>
+      <w:r>
+        <w:t xml:space="preserve">            </w:t>
+      </w:r>
+      <w:proofErr w:type="spellStart"/>
+      <w:r>
+        <w:t>else</w:t>
+      </w:r>
+      <w:proofErr w:type="spellEnd"/>
+      <w:r>
+        <w:t>:</w:t>
+      </w:r>
+    </w:p>
+    <w:p>
+      <w:pPr>
+        <w:spacing w:after="0"/>
+      </w:pPr>
+      <w:r>
+        <w:t xml:space="preserve">                </w:t>
+      </w:r>
+      <w:proofErr w:type="gramStart"/>
+      <w:r>
+        <w:t>print(</w:t>
+      </w:r>
+      <w:proofErr w:type="gramEnd"/>
+      <w:r>
+        <w:t>"Opção inválida! Digite 's' para sim ou 'n' para não.")</w:t>
+      </w:r>
+    </w:p>
+    <w:p>
+      <w:pPr>
+        <w:spacing w:after="0"/>
+      </w:pPr>
+    </w:p>
+    <w:p>
+      <w:pPr>
+        <w:spacing w:after="0"/>
+      </w:pPr>
+      <w:proofErr w:type="spellStart"/>
+      <w:r>
+        <w:t>def</w:t>
+      </w:r>
+      <w:proofErr w:type="spellEnd"/>
+      <w:r>
+        <w:t xml:space="preserve"> </w:t>
+      </w:r>
+      <w:proofErr w:type="spellStart"/>
+      <w:proofErr w:type="gramStart"/>
+      <w:r>
+        <w:t>media</w:t>
+      </w:r>
+      <w:proofErr w:type="gramEnd"/>
+      <w:r>
+        <w:t>_</w:t>
+      </w:r>
+      <w:proofErr w:type="gramStart"/>
+      <w:r>
+        <w:t>notas</w:t>
+      </w:r>
+      <w:proofErr w:type="spellEnd"/>
+      <w:r>
+        <w:t>(</w:t>
+      </w:r>
+      <w:proofErr w:type="gramEnd"/>
+      <w:r>
+        <w:t>):</w:t>
+      </w:r>
+    </w:p>
+    <w:p>
+      <w:pPr>
+        <w:spacing w:after="0"/>
+      </w:pPr>
+      <w:r>
+        <w:t xml:space="preserve">    </w:t>
+      </w:r>
+      <w:proofErr w:type="spellStart"/>
+      <w:r>
+        <w:t>while</w:t>
+      </w:r>
+      <w:proofErr w:type="spellEnd"/>
+      <w:r>
+        <w:t xml:space="preserve"> </w:t>
+      </w:r>
+      <w:proofErr w:type="spellStart"/>
+      <w:r>
+        <w:t>True</w:t>
+      </w:r>
+      <w:proofErr w:type="spellEnd"/>
+      <w:r>
+        <w:t>:</w:t>
+      </w:r>
+    </w:p>
+    <w:p>
+      <w:pPr>
+        <w:spacing w:after="0"/>
+      </w:pPr>
+      <w:r>
+        <w:t xml:space="preserve">        </w:t>
+      </w:r>
+      <w:proofErr w:type="spellStart"/>
+      <w:r>
+        <w:t>try</w:t>
+      </w:r>
+      <w:proofErr w:type="spellEnd"/>
+      <w:r>
+        <w:t>:</w:t>
+      </w:r>
+    </w:p>
+    <w:p>
+      <w:pPr>
+        <w:spacing w:after="0"/>
+      </w:pPr>
+      <w:r>
+        <w:t xml:space="preserve">            </w:t>
+      </w:r>
+      <w:proofErr w:type="gramStart"/>
+      <w:r>
+        <w:t>print(</w:t>
+      </w:r>
+      <w:proofErr w:type="gramEnd"/>
+      <w:r>
+        <w:t>"\n--- Cálculo de Média do Aluno ---")</w:t>
+      </w:r>
+    </w:p>
+    <w:p>
+      <w:pPr>
+        <w:spacing w:after="0"/>
+      </w:pPr>
+      <w:r>
+        <w:t xml:space="preserve">            </w:t>
+      </w:r>
+      <w:proofErr w:type="spellStart"/>
+      <w:r>
+        <w:t>qtd_notas</w:t>
+      </w:r>
+      <w:proofErr w:type="spellEnd"/>
+      <w:r>
+        <w:t xml:space="preserve"> = </w:t>
+      </w:r>
+      <w:proofErr w:type="spellStart"/>
+      <w:proofErr w:type="gramStart"/>
+      <w:r>
+        <w:t>int</w:t>
+      </w:r>
+      <w:proofErr w:type="spellEnd"/>
+      <w:r>
+        <w:t>(input(</w:t>
+      </w:r>
+      <w:proofErr w:type="gramEnd"/>
+      <w:r>
+        <w:t>"Quantas notas deseja calcular? "))</w:t>
+      </w:r>
+    </w:p>
+    <w:p>
+      <w:pPr>
+        <w:spacing w:after="0"/>
+      </w:pPr>
+      <w:r>
+        <w:t xml:space="preserve">            </w:t>
+      </w:r>
+      <w:proofErr w:type="spellStart"/>
+      <w:r>
+        <w:t>if</w:t>
+      </w:r>
+      <w:proofErr w:type="spellEnd"/>
+      <w:r>
+        <w:t xml:space="preserve"> </w:t>
+      </w:r>
+      <w:proofErr w:type="spellStart"/>
+      <w:r>
+        <w:t>qtd_notas</w:t>
+      </w:r>
+      <w:proofErr w:type="spellEnd"/>
+      <w:r>
+        <w:t xml:space="preserve"> &lt;= 0:</w:t>
+      </w:r>
+    </w:p>
+    <w:p>
+      <w:pPr>
+        <w:spacing w:after="0"/>
+      </w:pPr>
+      <w:r>
+        <w:t xml:space="preserve">                </w:t>
+      </w:r>
+      <w:proofErr w:type="gramStart"/>
+      <w:r>
+        <w:t>print(</w:t>
+      </w:r>
+      <w:proofErr w:type="gramEnd"/>
+      <w:r>
+        <w:t>"Quantidade de notas deve ser maior que zero.")</w:t>
+      </w:r>
+    </w:p>
+    <w:p>
+      <w:pPr>
+        <w:spacing w:after="0"/>
+      </w:pPr>
+      <w:r>
+        <w:t xml:space="preserve">                continue</w:t>
+      </w:r>
+    </w:p>
+    <w:p>
+      <w:pPr>
+        <w:spacing w:after="0"/>
+      </w:pPr>
+    </w:p>
+    <w:p>
+      <w:pPr>
+        <w:spacing w:after="0"/>
+      </w:pPr>
+      <w:r>
+        <w:t xml:space="preserve">            notas = []</w:t>
+      </w:r>
+    </w:p>
+    <w:p>
+      <w:pPr>
+        <w:spacing w:after="0"/>
+      </w:pPr>
+      <w:r>
+        <w:t xml:space="preserve">            for i in range(</w:t>
+      </w:r>
+      <w:proofErr w:type="spellStart"/>
+      <w:r>
+        <w:t>qtd_notas</w:t>
+      </w:r>
+      <w:proofErr w:type="spellEnd"/>
+      <w:r>
+        <w:t>):</w:t>
+      </w:r>
+    </w:p>
+    <w:p>
+      <w:pPr>
+        <w:spacing w:after="0"/>
+      </w:pPr>
+      <w:r>
+        <w:t xml:space="preserve">                nota = </w:t>
+      </w:r>
+      <w:proofErr w:type="spellStart"/>
+      <w:proofErr w:type="gramStart"/>
+      <w:r>
+        <w:t>float</w:t>
+      </w:r>
+      <w:proofErr w:type="spellEnd"/>
+      <w:r>
+        <w:t>(input(</w:t>
+      </w:r>
+      <w:proofErr w:type="spellStart"/>
+      <w:proofErr w:type="gramEnd"/>
+      <w:r>
+        <w:t>f"Digite</w:t>
+      </w:r>
+      <w:proofErr w:type="spellEnd"/>
+      <w:r>
+        <w:t xml:space="preserve"> a nota {i+1}: "))</w:t>
+      </w:r>
+    </w:p>
+    <w:p>
+      <w:pPr>
+        <w:spacing w:after="0"/>
+      </w:pPr>
+      <w:r>
+        <w:t xml:space="preserve">                </w:t>
+      </w:r>
+      <w:proofErr w:type="spellStart"/>
+      <w:r>
+        <w:t>if</w:t>
+      </w:r>
+      <w:proofErr w:type="spellEnd"/>
+      <w:r>
+        <w:t xml:space="preserve"> nota &lt; 0 </w:t>
+      </w:r>
+      <w:proofErr w:type="spellStart"/>
+      <w:r>
+        <w:t>or</w:t>
+      </w:r>
+      <w:proofErr w:type="spellEnd"/>
+      <w:r>
+        <w:t xml:space="preserve"> nota &gt; 10:</w:t>
+      </w:r>
+    </w:p>
+    <w:p>
+      <w:pPr>
+        <w:spacing w:after="0"/>
+      </w:pPr>
+      <w:r>
+        <w:t xml:space="preserve">                    </w:t>
+      </w:r>
+      <w:proofErr w:type="gramStart"/>
+      <w:r>
+        <w:t>print(</w:t>
+      </w:r>
+      <w:proofErr w:type="gramEnd"/>
+      <w:r>
+        <w:t>"Nota inválida! Digite uma nota entre 0 e 10.")</w:t>
+      </w:r>
+    </w:p>
+    <w:p>
+      <w:pPr>
+        <w:spacing w:after="0"/>
+      </w:pPr>
+      <w:r>
+        <w:t xml:space="preserve">                    break</w:t>
+      </w:r>
+    </w:p>
+    <w:p>
+      <w:pPr>
+        <w:spacing w:after="0"/>
+      </w:pPr>
+      <w:r>
+        <w:t xml:space="preserve">                </w:t>
+      </w:r>
+      <w:proofErr w:type="spellStart"/>
+      <w:proofErr w:type="gramStart"/>
+      <w:r>
+        <w:t>notas.append</w:t>
+      </w:r>
+      <w:proofErr w:type="spellEnd"/>
+      <w:proofErr w:type="gramEnd"/>
+      <w:r>
+        <w:t>(nota)</w:t>
+      </w:r>
+    </w:p>
+    <w:p>
+      <w:pPr>
+        <w:spacing w:after="0"/>
+      </w:pPr>
+      <w:r>
+        <w:lastRenderedPageBreak/>
+        <w:t xml:space="preserve">            </w:t>
+      </w:r>
+      <w:proofErr w:type="spellStart"/>
+      <w:r>
+        <w:t>else</w:t>
+      </w:r>
+      <w:proofErr w:type="spellEnd"/>
+      <w:r>
+        <w:t>:</w:t>
+      </w:r>
+    </w:p>
+    <w:p>
+      <w:pPr>
+        <w:spacing w:after="0"/>
+      </w:pPr>
+      <w:r>
+        <w:t xml:space="preserve">                </w:t>
+      </w:r>
+      <w:proofErr w:type="gramStart"/>
+      <w:r>
+        <w:t>media</w:t>
+      </w:r>
+      <w:proofErr w:type="gramEnd"/>
+      <w:r>
+        <w:t xml:space="preserve"> = sum(notas) / </w:t>
+      </w:r>
+      <w:proofErr w:type="spellStart"/>
+      <w:r>
+        <w:t>qtd_notas</w:t>
+      </w:r>
+      <w:proofErr w:type="spellEnd"/>
+    </w:p>
+    <w:p>
+      <w:pPr>
+        <w:spacing w:after="0"/>
+      </w:pPr>
+      <w:r>
+        <w:t xml:space="preserve">                </w:t>
+      </w:r>
+      <w:proofErr w:type="gramStart"/>
+      <w:r>
+        <w:t>print(</w:t>
+      </w:r>
+      <w:proofErr w:type="spellStart"/>
+      <w:proofErr w:type="gramEnd"/>
+      <w:r>
+        <w:t>f"Média</w:t>
+      </w:r>
+      <w:proofErr w:type="spellEnd"/>
+      <w:r>
+        <w:t xml:space="preserve"> do aluno: {</w:t>
+      </w:r>
+      <w:proofErr w:type="gramStart"/>
+      <w:r>
+        <w:t>media</w:t>
+      </w:r>
+      <w:proofErr w:type="gramEnd"/>
+      <w:r>
+        <w:t>:.2f}")</w:t>
+      </w:r>
+    </w:p>
+    <w:p>
+      <w:pPr>
+        <w:spacing w:after="0"/>
+      </w:pPr>
+    </w:p>
+    <w:p>
+      <w:pPr>
+        <w:spacing w:after="0"/>
+      </w:pPr>
+      <w:r>
+        <w:t xml:space="preserve">                </w:t>
+      </w:r>
+      <w:proofErr w:type="spellStart"/>
+      <w:r>
+        <w:t>if</w:t>
+      </w:r>
+      <w:proofErr w:type="spellEnd"/>
+      <w:r>
+        <w:t xml:space="preserve"> </w:t>
+      </w:r>
+      <w:proofErr w:type="gramStart"/>
+      <w:r>
+        <w:t>media</w:t>
+      </w:r>
+      <w:proofErr w:type="gramEnd"/>
+      <w:r>
+        <w:t xml:space="preserve"> &gt;= 7:</w:t>
+      </w:r>
+    </w:p>
+    <w:p>
+      <w:pPr>
+        <w:spacing w:after="0"/>
+      </w:pPr>
+      <w:r>
+        <w:t xml:space="preserve">                    </w:t>
+      </w:r>
+      <w:proofErr w:type="gramStart"/>
+      <w:r>
+        <w:t>print(</w:t>
+      </w:r>
+      <w:proofErr w:type="gramEnd"/>
+      <w:r>
+        <w:t>"Situação: Aprovado")</w:t>
+      </w:r>
+    </w:p>
+    <w:p>
+      <w:pPr>
+        <w:spacing w:after="0"/>
+      </w:pPr>
+      <w:r>
+        <w:t xml:space="preserve">                </w:t>
+      </w:r>
+      <w:proofErr w:type="spellStart"/>
+      <w:r>
+        <w:t>elif</w:t>
+      </w:r>
+      <w:proofErr w:type="spellEnd"/>
+      <w:r>
+        <w:t xml:space="preserve"> </w:t>
+      </w:r>
+      <w:proofErr w:type="gramStart"/>
+      <w:r>
+        <w:t>media</w:t>
+      </w:r>
+      <w:proofErr w:type="gramEnd"/>
+      <w:r>
+        <w:t xml:space="preserve"> &gt;= 5:</w:t>
+      </w:r>
+    </w:p>
+    <w:p>
+      <w:pPr>
+        <w:spacing w:after="0"/>
+      </w:pPr>
+      <w:r>
+        <w:t xml:space="preserve">                    </w:t>
+      </w:r>
+      <w:proofErr w:type="gramStart"/>
+      <w:r>
+        <w:t>print(</w:t>
+      </w:r>
+      <w:proofErr w:type="gramEnd"/>
+      <w:r>
+        <w:t>"Situação: Recuperação")</w:t>
+      </w:r>
+    </w:p>
+    <w:p>
+      <w:pPr>
+        <w:spacing w:after="0"/>
+      </w:pPr>
+      <w:r>
+        <w:t xml:space="preserve">                    </w:t>
+      </w:r>
+      <w:proofErr w:type="spellStart"/>
+      <w:r>
+        <w:t>while</w:t>
+      </w:r>
+      <w:proofErr w:type="spellEnd"/>
+      <w:r>
+        <w:t xml:space="preserve"> </w:t>
+      </w:r>
+      <w:proofErr w:type="spellStart"/>
+      <w:r>
+        <w:t>True</w:t>
+      </w:r>
+      <w:proofErr w:type="spellEnd"/>
+      <w:r>
+        <w:t>:</w:t>
+      </w:r>
+    </w:p>
+    <w:p>
+      <w:pPr>
+        <w:spacing w:after="0"/>
+      </w:pPr>
+      <w:r>
+        <w:t xml:space="preserve">                        </w:t>
+      </w:r>
+      <w:proofErr w:type="spellStart"/>
+      <w:r>
+        <w:t>try</w:t>
+      </w:r>
+      <w:proofErr w:type="spellEnd"/>
+      <w:r>
+        <w:t>:</w:t>
+      </w:r>
+    </w:p>
+    <w:p>
+      <w:pPr>
+        <w:spacing w:after="0"/>
+      </w:pPr>
+      <w:r>
+        <w:t xml:space="preserve">                            </w:t>
+      </w:r>
+      <w:proofErr w:type="spellStart"/>
+      <w:r>
+        <w:t>nota_rec</w:t>
+      </w:r>
+      <w:proofErr w:type="spellEnd"/>
+      <w:r>
+        <w:t xml:space="preserve"> = </w:t>
+      </w:r>
+      <w:proofErr w:type="spellStart"/>
+      <w:proofErr w:type="gramStart"/>
+      <w:r>
+        <w:t>float</w:t>
+      </w:r>
+      <w:proofErr w:type="spellEnd"/>
+      <w:r>
+        <w:t>(input(</w:t>
+      </w:r>
+      <w:proofErr w:type="gramEnd"/>
+      <w:r>
+        <w:t>"Digite a nota da recuperação (0 a 10): "))</w:t>
+      </w:r>
+    </w:p>
+    <w:p>
+      <w:pPr>
+        <w:spacing w:after="0"/>
+      </w:pPr>
+      <w:r>
+        <w:t xml:space="preserve">                            </w:t>
+      </w:r>
+      <w:proofErr w:type="spellStart"/>
+      <w:r>
+        <w:t>if</w:t>
+      </w:r>
+      <w:proofErr w:type="spellEnd"/>
+      <w:r>
+        <w:t xml:space="preserve"> 0 &lt;= </w:t>
+      </w:r>
+      <w:proofErr w:type="spellStart"/>
+      <w:r>
+        <w:t>nota_rec</w:t>
+      </w:r>
+      <w:proofErr w:type="spellEnd"/>
+      <w:r>
+        <w:t xml:space="preserve"> &lt;= 10:</w:t>
+      </w:r>
+    </w:p>
+    <w:p>
+      <w:pPr>
+        <w:spacing w:after="0"/>
+      </w:pPr>
+      <w:r>
+        <w:t xml:space="preserve">                                </w:t>
+      </w:r>
+      <w:proofErr w:type="spellStart"/>
+      <w:r>
+        <w:t>nova_</w:t>
+      </w:r>
+      <w:proofErr w:type="gramStart"/>
+      <w:r>
+        <w:t>media</w:t>
+      </w:r>
+      <w:proofErr w:type="spellEnd"/>
+      <w:proofErr w:type="gramEnd"/>
+      <w:r>
+        <w:t xml:space="preserve"> = (</w:t>
+      </w:r>
+      <w:proofErr w:type="gramStart"/>
+      <w:r>
+        <w:t>media</w:t>
+      </w:r>
+      <w:proofErr w:type="gramEnd"/>
+      <w:r>
+        <w:t xml:space="preserve"> + </w:t>
+      </w:r>
+      <w:proofErr w:type="spellStart"/>
+      <w:r>
+        <w:t>nota_rec</w:t>
+      </w:r>
+      <w:proofErr w:type="spellEnd"/>
+      <w:r>
+        <w:t>) / 2</w:t>
+      </w:r>
+    </w:p>
+    <w:p>
+      <w:pPr>
+        <w:spacing w:after="0"/>
+      </w:pPr>
+      <w:r>
+        <w:t xml:space="preserve">                                </w:t>
+      </w:r>
+      <w:proofErr w:type="gramStart"/>
+      <w:r>
+        <w:t>print(</w:t>
+      </w:r>
+      <w:proofErr w:type="spellStart"/>
+      <w:proofErr w:type="gramEnd"/>
+      <w:r>
+        <w:t>f"Nova</w:t>
+      </w:r>
+      <w:proofErr w:type="spellEnd"/>
+      <w:r>
+        <w:t xml:space="preserve"> média após recuperação: {nova_</w:t>
+      </w:r>
+      <w:proofErr w:type="gramStart"/>
+      <w:r>
+        <w:t>media</w:t>
+      </w:r>
+      <w:proofErr w:type="gramEnd"/>
+      <w:r>
+        <w:t>:.2f}")</w:t>
+      </w:r>
+    </w:p>
+    <w:p>
+      <w:pPr>
+        <w:spacing w:after="0"/>
+      </w:pPr>
+      <w:r>
+        <w:t xml:space="preserve">                                </w:t>
+      </w:r>
+      <w:proofErr w:type="spellStart"/>
+      <w:r>
+        <w:t>if</w:t>
+      </w:r>
+      <w:proofErr w:type="spellEnd"/>
+      <w:r>
+        <w:t xml:space="preserve"> </w:t>
+      </w:r>
+      <w:proofErr w:type="spellStart"/>
+      <w:r>
+        <w:t>nova_</w:t>
+      </w:r>
+      <w:proofErr w:type="gramStart"/>
+      <w:r>
+        <w:t>media</w:t>
+      </w:r>
+      <w:proofErr w:type="spellEnd"/>
+      <w:proofErr w:type="gramEnd"/>
+      <w:r>
+        <w:t xml:space="preserve"> &gt;= 5:</w:t>
+      </w:r>
+    </w:p>
+    <w:p>
+      <w:pPr>
+        <w:spacing w:after="0"/>
+      </w:pPr>
+      <w:r>
+        <w:t xml:space="preserve">                                    </w:t>
+      </w:r>
+      <w:proofErr w:type="gramStart"/>
+      <w:r>
+        <w:t>print(</w:t>
+      </w:r>
+      <w:proofErr w:type="gramEnd"/>
+      <w:r>
+        <w:t>"Situação: Aprovado após recuperação")</w:t>
+      </w:r>
+    </w:p>
+    <w:p>
+      <w:pPr>
+        <w:spacing w:after="0"/>
+      </w:pPr>
+      <w:r>
+        <w:t xml:space="preserve">                                </w:t>
+      </w:r>
+      <w:proofErr w:type="spellStart"/>
+      <w:r>
+        <w:t>else</w:t>
+      </w:r>
+      <w:proofErr w:type="spellEnd"/>
+      <w:r>
+        <w:t>:</w:t>
+      </w:r>
+    </w:p>
+    <w:p>
+      <w:pPr>
+        <w:spacing w:after="0"/>
+      </w:pPr>
+      <w:r>
+        <w:t xml:space="preserve">                                    </w:t>
+      </w:r>
+      <w:proofErr w:type="gramStart"/>
+      <w:r>
+        <w:t>print(</w:t>
+      </w:r>
+      <w:proofErr w:type="gramEnd"/>
+      <w:r>
+        <w:t>"Situação: Reprovado após recuperação")</w:t>
+      </w:r>
+    </w:p>
+    <w:p>
+      <w:pPr>
+        <w:spacing w:after="0"/>
+      </w:pPr>
+      <w:r>
+        <w:t xml:space="preserve">                                break</w:t>
+      </w:r>
+    </w:p>
+    <w:p>
+      <w:pPr>
+        <w:spacing w:after="0"/>
+      </w:pPr>
+      <w:r>
+        <w:t xml:space="preserve">                            </w:t>
+      </w:r>
+      <w:proofErr w:type="spellStart"/>
+      <w:r>
+        <w:t>else</w:t>
+      </w:r>
+      <w:proofErr w:type="spellEnd"/>
+      <w:r>
+        <w:t>:</w:t>
+      </w:r>
+    </w:p>
+    <w:p>
+      <w:pPr>
+        <w:spacing w:after="0"/>
+      </w:pPr>
+      <w:r>
+        <w:t xml:space="preserve">                                </w:t>
+      </w:r>
+      <w:proofErr w:type="gramStart"/>
+      <w:r>
+        <w:t>print(</w:t>
+      </w:r>
+      <w:proofErr w:type="gramEnd"/>
+      <w:r>
+        <w:t>"Nota inválida! Digite entre 0 e 10.")</w:t>
+      </w:r>
+    </w:p>
+    <w:p>
+      <w:pPr>
+        <w:spacing w:after="0"/>
+      </w:pPr>
+      <w:r>
+        <w:t xml:space="preserve">                        </w:t>
+      </w:r>
+      <w:proofErr w:type="spellStart"/>
+      <w:r>
+        <w:t>except</w:t>
+      </w:r>
+      <w:proofErr w:type="spellEnd"/>
+      <w:r>
+        <w:t xml:space="preserve"> </w:t>
+      </w:r>
+      <w:proofErr w:type="spellStart"/>
+      <w:r>
+        <w:t>ValueError</w:t>
+      </w:r>
+      <w:proofErr w:type="spellEnd"/>
+      <w:r>
+        <w:t>:</w:t>
+      </w:r>
+    </w:p>
+    <w:p>
+      <w:pPr>
+        <w:spacing w:after="0"/>
+      </w:pPr>
+      <w:r>
+        <w:t xml:space="preserve">                            </w:t>
+      </w:r>
+      <w:proofErr w:type="gramStart"/>
+      <w:r>
+        <w:t>print(</w:t>
+      </w:r>
+      <w:proofErr w:type="gramEnd"/>
+      <w:r>
+        <w:t>"Erro: Digite um número válido.")</w:t>
+      </w:r>
+    </w:p>
+    <w:p>
+      <w:pPr>
+        <w:spacing w:after="0"/>
+      </w:pPr>
+      <w:r>
+        <w:t xml:space="preserve">                </w:t>
+      </w:r>
+      <w:proofErr w:type="spellStart"/>
+      <w:r>
+        <w:t>else</w:t>
+      </w:r>
+      <w:proofErr w:type="spellEnd"/>
+      <w:r>
+        <w:t>:</w:t>
+      </w:r>
+    </w:p>
+    <w:p>
+      <w:pPr>
+        <w:spacing w:after="0"/>
+      </w:pPr>
+      <w:r>
+        <w:t xml:space="preserve">                    </w:t>
+      </w:r>
+      <w:proofErr w:type="gramStart"/>
+      <w:r>
+        <w:t>print(</w:t>
+      </w:r>
+      <w:proofErr w:type="gramEnd"/>
+      <w:r>
+        <w:t>"Situação: Reprovado")</w:t>
+      </w:r>
+    </w:p>
+    <w:p>
+      <w:pPr>
+        <w:spacing w:after="0"/>
+      </w:pPr>
+    </w:p>
+    <w:p>
+      <w:pPr>
+        <w:spacing w:after="0"/>
+      </w:pPr>
+      <w:r>
+        <w:t xml:space="preserve">        </w:t>
+      </w:r>
+      <w:proofErr w:type="spellStart"/>
+      <w:r>
+        <w:t>except</w:t>
+      </w:r>
+      <w:proofErr w:type="spellEnd"/>
+      <w:r>
+        <w:t xml:space="preserve"> </w:t>
+      </w:r>
+      <w:proofErr w:type="spellStart"/>
+      <w:r>
+        <w:t>ValueError</w:t>
+      </w:r>
+      <w:proofErr w:type="spellEnd"/>
+      <w:r>
+        <w:t>:</w:t>
+      </w:r>
+    </w:p>
+    <w:p>
+      <w:pPr>
+        <w:spacing w:after="0"/>
+      </w:pPr>
+      <w:r>
+        <w:t xml:space="preserve">            </w:t>
+      </w:r>
+      <w:proofErr w:type="gramStart"/>
+      <w:r>
+        <w:t>print(</w:t>
+      </w:r>
+      <w:proofErr w:type="gramEnd"/>
+      <w:r>
+        <w:t>"Erro: Digite um número inteiro válido para a quantidade de notas.")</w:t>
+      </w:r>
+    </w:p>
+    <w:p>
+      <w:pPr>
+        <w:spacing w:after="0"/>
+      </w:pPr>
+      <w:r>
+        <w:t xml:space="preserve">            continue</w:t>
+      </w:r>
+    </w:p>
+    <w:p>
+      <w:pPr>
+        <w:spacing w:after="0"/>
+      </w:pPr>
+    </w:p>
+    <w:p>
+      <w:pPr>
+        <w:spacing w:after="0"/>
+      </w:pPr>
+      <w:r>
+        <w:t xml:space="preserve">        </w:t>
+      </w:r>
+      <w:proofErr w:type="spellStart"/>
+      <w:r>
+        <w:t>while</w:t>
+      </w:r>
+      <w:proofErr w:type="spellEnd"/>
+      <w:r>
+        <w:t xml:space="preserve"> </w:t>
+      </w:r>
+      <w:proofErr w:type="spellStart"/>
+      <w:r>
+        <w:t>True</w:t>
+      </w:r>
+      <w:proofErr w:type="spellEnd"/>
+      <w:r>
+        <w:t>:</w:t>
+      </w:r>
+    </w:p>
+    <w:p>
+      <w:pPr>
+        <w:spacing w:after="0"/>
+      </w:pPr>
+      <w:r>
+        <w:t xml:space="preserve">            continuar = </w:t>
+      </w:r>
+      <w:proofErr w:type="gramStart"/>
+      <w:r>
+        <w:t>input(</w:t>
+      </w:r>
+      <w:proofErr w:type="gramEnd"/>
+      <w:r>
+        <w:t>"\</w:t>
+      </w:r>
+      <w:proofErr w:type="spellStart"/>
+      <w:r>
+        <w:t>nDeseja</w:t>
+      </w:r>
+      <w:proofErr w:type="spellEnd"/>
+      <w:r>
+        <w:t xml:space="preserve"> lançar outras notas? (s/n): "</w:t>
+      </w:r>
+      <w:proofErr w:type="gramStart"/>
+      <w:r>
+        <w:t>).strip</w:t>
+      </w:r>
+      <w:proofErr w:type="gramEnd"/>
+      <w:r>
+        <w:t>(</w:t>
+      </w:r>
+      <w:proofErr w:type="gramStart"/>
+      <w:r>
+        <w:t>).</w:t>
+      </w:r>
+      <w:proofErr w:type="spellStart"/>
+      <w:r>
+        <w:t>lower</w:t>
+      </w:r>
+      <w:proofErr w:type="spellEnd"/>
+      <w:proofErr w:type="gramEnd"/>
       <w:r>
         <w:t>()</w:t>
       </w:r>
@@ -390,29 +2230,596 @@
         <w:spacing w:after="0"/>
       </w:pPr>
       <w:r>
+        <w:t xml:space="preserve">            </w:t>
+      </w:r>
+      <w:proofErr w:type="spellStart"/>
+      <w:r>
+        <w:t>if</w:t>
+      </w:r>
+      <w:proofErr w:type="spellEnd"/>
+      <w:r>
+        <w:t xml:space="preserve"> continuar == 's':</w:t>
+      </w:r>
+    </w:p>
+    <w:p>
+      <w:pPr>
+        <w:spacing w:after="0"/>
+      </w:pPr>
+      <w:r>
+        <w:t xml:space="preserve">                break</w:t>
+      </w:r>
+    </w:p>
+    <w:p>
+      <w:pPr>
+        <w:spacing w:after="0"/>
+      </w:pPr>
+      <w:r>
+        <w:t xml:space="preserve">            </w:t>
+      </w:r>
+      <w:proofErr w:type="spellStart"/>
+      <w:r>
+        <w:t>elif</w:t>
+      </w:r>
+      <w:proofErr w:type="spellEnd"/>
+      <w:r>
+        <w:t xml:space="preserve"> continuar == 'n':</w:t>
+      </w:r>
+    </w:p>
+    <w:p>
+      <w:pPr>
+        <w:spacing w:after="0"/>
+      </w:pPr>
+      <w:r>
+        <w:t xml:space="preserve">                </w:t>
+      </w:r>
+      <w:proofErr w:type="spellStart"/>
+      <w:r>
+        <w:t>return</w:t>
+      </w:r>
+      <w:proofErr w:type="spellEnd"/>
+    </w:p>
+    <w:p>
+      <w:pPr>
+        <w:spacing w:after="0"/>
+      </w:pPr>
+      <w:r>
+        <w:t xml:space="preserve">            </w:t>
+      </w:r>
+      <w:proofErr w:type="spellStart"/>
+      <w:r>
+        <w:t>else</w:t>
+      </w:r>
+      <w:proofErr w:type="spellEnd"/>
+      <w:r>
+        <w:t>:</w:t>
+      </w:r>
+    </w:p>
+    <w:p>
+      <w:pPr>
+        <w:spacing w:after="0"/>
+      </w:pPr>
+      <w:r>
+        <w:t xml:space="preserve">                </w:t>
+      </w:r>
+      <w:proofErr w:type="gramStart"/>
+      <w:r>
+        <w:t>print(</w:t>
+      </w:r>
+      <w:proofErr w:type="gramEnd"/>
+      <w:r>
+        <w:t>"Opção inválida! Digite 's' para sim ou 'n' para não.")</w:t>
+      </w:r>
+    </w:p>
+    <w:p>
+      <w:pPr>
+        <w:spacing w:after="0"/>
+      </w:pPr>
+    </w:p>
+    <w:p>
+      <w:pPr>
+        <w:spacing w:after="0"/>
+      </w:pPr>
+      <w:proofErr w:type="spellStart"/>
+      <w:r>
+        <w:t>def</w:t>
+      </w:r>
+      <w:proofErr w:type="spellEnd"/>
+      <w:r>
+        <w:t xml:space="preserve"> </w:t>
+      </w:r>
+      <w:proofErr w:type="spellStart"/>
+      <w:r>
+        <w:t>bonificacao_</w:t>
+      </w:r>
+      <w:proofErr w:type="gramStart"/>
+      <w:r>
+        <w:t>rh</w:t>
+      </w:r>
+      <w:proofErr w:type="spellEnd"/>
+      <w:r>
+        <w:t>(</w:t>
+      </w:r>
+      <w:proofErr w:type="gramEnd"/>
+      <w:r>
+        <w:t>):</w:t>
+      </w:r>
+    </w:p>
+    <w:p>
+      <w:pPr>
+        <w:spacing w:after="0"/>
+      </w:pPr>
+      <w:r>
+        <w:t xml:space="preserve">    </w:t>
+      </w:r>
+      <w:proofErr w:type="spellStart"/>
+      <w:r>
+        <w:t>while</w:t>
+      </w:r>
+      <w:proofErr w:type="spellEnd"/>
+      <w:r>
+        <w:t xml:space="preserve"> </w:t>
+      </w:r>
+      <w:proofErr w:type="spellStart"/>
+      <w:r>
+        <w:t>True</w:t>
+      </w:r>
+      <w:proofErr w:type="spellEnd"/>
+      <w:r>
+        <w:t>:</w:t>
+      </w:r>
+    </w:p>
+    <w:p>
+      <w:pPr>
+        <w:spacing w:after="0"/>
+      </w:pPr>
+      <w:r>
         <w:t xml:space="preserve">        </w:t>
       </w:r>
       <w:proofErr w:type="spellStart"/>
       <w:r>
+        <w:t>try</w:t>
+      </w:r>
+      <w:proofErr w:type="spellEnd"/>
+      <w:r>
+        <w:t>:</w:t>
+      </w:r>
+    </w:p>
+    <w:p>
+      <w:pPr>
+        <w:spacing w:after="0"/>
+      </w:pPr>
+      <w:r>
+        <w:t xml:space="preserve">            </w:t>
+      </w:r>
+      <w:proofErr w:type="gramStart"/>
+      <w:r>
+        <w:t>print(</w:t>
+      </w:r>
+      <w:proofErr w:type="gramEnd"/>
+      <w:r>
+        <w:t>"\n--- Bonificação do RH ---")</w:t>
+      </w:r>
+    </w:p>
+    <w:p>
+      <w:pPr>
+        <w:spacing w:after="0"/>
+      </w:pPr>
+      <w:r>
+        <w:t xml:space="preserve">            </w:t>
+      </w:r>
+      <w:proofErr w:type="gramStart"/>
+      <w:r>
+        <w:t>salario</w:t>
+      </w:r>
+      <w:proofErr w:type="gramEnd"/>
+      <w:r>
+        <w:t xml:space="preserve"> = </w:t>
+      </w:r>
+      <w:proofErr w:type="spellStart"/>
+      <w:proofErr w:type="gramStart"/>
+      <w:r>
+        <w:t>float</w:t>
+      </w:r>
+      <w:proofErr w:type="spellEnd"/>
+      <w:r>
+        <w:t>(input(</w:t>
+      </w:r>
+      <w:proofErr w:type="gramEnd"/>
+      <w:r>
+        <w:t>"Digite o salário do funcionário: R$ "))</w:t>
+      </w:r>
+    </w:p>
+    <w:p>
+      <w:pPr>
+        <w:spacing w:after="0"/>
+      </w:pPr>
+      <w:r>
+        <w:t xml:space="preserve">            </w:t>
+      </w:r>
+      <w:proofErr w:type="spellStart"/>
+      <w:r>
+        <w:t>if</w:t>
+      </w:r>
+      <w:proofErr w:type="spellEnd"/>
+      <w:r>
+        <w:t xml:space="preserve"> </w:t>
+      </w:r>
+      <w:proofErr w:type="gramStart"/>
+      <w:r>
+        <w:t>salario</w:t>
+      </w:r>
+      <w:proofErr w:type="gramEnd"/>
+      <w:r>
+        <w:t xml:space="preserve"> &lt; 0:</w:t>
+      </w:r>
+    </w:p>
+    <w:p>
+      <w:pPr>
+        <w:spacing w:after="0"/>
+      </w:pPr>
+      <w:r>
+        <w:t xml:space="preserve">                </w:t>
+      </w:r>
+      <w:proofErr w:type="gramStart"/>
+      <w:r>
+        <w:t>print(</w:t>
+      </w:r>
+      <w:proofErr w:type="gramEnd"/>
+      <w:r>
+        <w:t>"Salário não pode ser negativo.")</w:t>
+      </w:r>
+    </w:p>
+    <w:p>
+      <w:pPr>
+        <w:spacing w:after="0"/>
+      </w:pPr>
+      <w:r>
+        <w:t xml:space="preserve">                continue</w:t>
+      </w:r>
+    </w:p>
+    <w:p>
+      <w:pPr>
+        <w:spacing w:after="0"/>
+      </w:pPr>
+    </w:p>
+    <w:p>
+      <w:pPr>
+        <w:spacing w:after="0"/>
+      </w:pPr>
+      <w:r>
+        <w:lastRenderedPageBreak/>
+        <w:t xml:space="preserve">            </w:t>
+      </w:r>
+      <w:proofErr w:type="spellStart"/>
+      <w:r>
+        <w:t>bonificacao</w:t>
+      </w:r>
+      <w:proofErr w:type="spellEnd"/>
+      <w:r>
+        <w:t xml:space="preserve"> = 0</w:t>
+      </w:r>
+    </w:p>
+    <w:p>
+      <w:pPr>
+        <w:spacing w:after="0"/>
+      </w:pPr>
+      <w:r>
+        <w:t xml:space="preserve">            </w:t>
+      </w:r>
+      <w:proofErr w:type="spellStart"/>
+      <w:r>
+        <w:t>if</w:t>
+      </w:r>
+      <w:proofErr w:type="spellEnd"/>
+      <w:r>
+        <w:t xml:space="preserve"> </w:t>
+      </w:r>
+      <w:proofErr w:type="gramStart"/>
+      <w:r>
+        <w:t>salario</w:t>
+      </w:r>
+      <w:proofErr w:type="gramEnd"/>
+      <w:r>
+        <w:t xml:space="preserve"> &lt; 5000:</w:t>
+      </w:r>
+    </w:p>
+    <w:p>
+      <w:pPr>
+        <w:spacing w:after="0"/>
+      </w:pPr>
+      <w:r>
+        <w:t xml:space="preserve">                </w:t>
+      </w:r>
+      <w:proofErr w:type="spellStart"/>
+      <w:r>
+        <w:t>bonificacao</w:t>
+      </w:r>
+      <w:proofErr w:type="spellEnd"/>
+      <w:r>
+        <w:t xml:space="preserve"> = 1000</w:t>
+      </w:r>
+    </w:p>
+    <w:p>
+      <w:pPr>
+        <w:spacing w:after="0"/>
+      </w:pPr>
+      <w:r>
+        <w:t xml:space="preserve">            </w:t>
+      </w:r>
+      <w:proofErr w:type="spellStart"/>
+      <w:r>
         <w:t>elif</w:t>
       </w:r>
       <w:proofErr w:type="spellEnd"/>
       <w:r>
-        <w:t xml:space="preserve"> opcao == 4:</w:t>
-      </w:r>
-    </w:p>
-    <w:p>
-      <w:pPr>
-        <w:spacing w:after="0"/>
-      </w:pPr>
-      <w:r>
-        <w:t xml:space="preserve">            </w:t>
-      </w:r>
-      <w:proofErr w:type="spellStart"/>
-      <w:r>
-        <w:t>comissao_vendas</w:t>
-      </w:r>
-      <w:proofErr w:type="spellEnd"/>
+        <w:t xml:space="preserve"> </w:t>
+      </w:r>
+      <w:proofErr w:type="gramStart"/>
+      <w:r>
+        <w:t>salario</w:t>
+      </w:r>
+      <w:proofErr w:type="gramEnd"/>
+      <w:r>
+        <w:t xml:space="preserve"> &lt; 7000:</w:t>
+      </w:r>
+    </w:p>
+    <w:p>
+      <w:pPr>
+        <w:spacing w:after="0"/>
+      </w:pPr>
+      <w:r>
+        <w:t xml:space="preserve">                </w:t>
+      </w:r>
+      <w:proofErr w:type="spellStart"/>
+      <w:r>
+        <w:t>bonificacao</w:t>
+      </w:r>
+      <w:proofErr w:type="spellEnd"/>
+      <w:r>
+        <w:t xml:space="preserve"> = 650</w:t>
+      </w:r>
+    </w:p>
+    <w:p>
+      <w:pPr>
+        <w:spacing w:after="0"/>
+      </w:pPr>
+    </w:p>
+    <w:p>
+      <w:pPr>
+        <w:spacing w:after="0"/>
+      </w:pPr>
+      <w:r>
+        <w:t xml:space="preserve">            </w:t>
+      </w:r>
+      <w:proofErr w:type="spellStart"/>
+      <w:proofErr w:type="gramStart"/>
+      <w:r>
+        <w:t>salario</w:t>
+      </w:r>
+      <w:proofErr w:type="gramEnd"/>
+      <w:r>
+        <w:t>_final</w:t>
+      </w:r>
+      <w:proofErr w:type="spellEnd"/>
+      <w:r>
+        <w:t xml:space="preserve"> = </w:t>
+      </w:r>
+      <w:proofErr w:type="gramStart"/>
+      <w:r>
+        <w:t>salario</w:t>
+      </w:r>
+      <w:proofErr w:type="gramEnd"/>
+      <w:r>
+        <w:t xml:space="preserve"> + </w:t>
+      </w:r>
+      <w:proofErr w:type="spellStart"/>
+      <w:r>
+        <w:t>bonificacao</w:t>
+      </w:r>
+      <w:proofErr w:type="spellEnd"/>
+    </w:p>
+    <w:p>
+      <w:pPr>
+        <w:spacing w:after="0"/>
+      </w:pPr>
+      <w:r>
+        <w:t xml:space="preserve">            </w:t>
+      </w:r>
+      <w:proofErr w:type="gramStart"/>
+      <w:r>
+        <w:t>print(</w:t>
+      </w:r>
+      <w:proofErr w:type="spellStart"/>
+      <w:proofErr w:type="gramEnd"/>
+      <w:r>
+        <w:t>f"Salário</w:t>
+      </w:r>
+      <w:proofErr w:type="spellEnd"/>
+      <w:r>
+        <w:t xml:space="preserve"> original: R$ {</w:t>
+      </w:r>
+      <w:proofErr w:type="gramStart"/>
+      <w:r>
+        <w:t>salario</w:t>
+      </w:r>
+      <w:proofErr w:type="gramEnd"/>
+      <w:r>
+        <w:t>:.2f}")</w:t>
+      </w:r>
+    </w:p>
+    <w:p>
+      <w:pPr>
+        <w:spacing w:after="0"/>
+      </w:pPr>
+      <w:r>
+        <w:t xml:space="preserve">            </w:t>
+      </w:r>
+      <w:proofErr w:type="gramStart"/>
+      <w:r>
+        <w:t>print(</w:t>
+      </w:r>
+      <w:proofErr w:type="spellStart"/>
+      <w:proofErr w:type="gramEnd"/>
+      <w:r>
+        <w:t>f"Bonificação</w:t>
+      </w:r>
+      <w:proofErr w:type="spellEnd"/>
+      <w:r>
+        <w:t>: R$ {bonificacao:.2f}")</w:t>
+      </w:r>
+    </w:p>
+    <w:p>
+      <w:pPr>
+        <w:spacing w:after="0"/>
+      </w:pPr>
+      <w:r>
+        <w:t xml:space="preserve">            </w:t>
+      </w:r>
+      <w:proofErr w:type="gramStart"/>
+      <w:r>
+        <w:t>print(</w:t>
+      </w:r>
+      <w:proofErr w:type="spellStart"/>
+      <w:proofErr w:type="gramEnd"/>
+      <w:r>
+        <w:t>f"Salário</w:t>
+      </w:r>
+      <w:proofErr w:type="spellEnd"/>
+      <w:r>
+        <w:t xml:space="preserve"> final: R$ {</w:t>
+      </w:r>
+      <w:proofErr w:type="gramStart"/>
+      <w:r>
+        <w:t>salario</w:t>
+      </w:r>
+      <w:proofErr w:type="gramEnd"/>
+      <w:r>
+        <w:t>_final:.2f}")</w:t>
+      </w:r>
+    </w:p>
+    <w:p>
+      <w:pPr>
+        <w:spacing w:after="0"/>
+      </w:pPr>
+    </w:p>
+    <w:p>
+      <w:pPr>
+        <w:spacing w:after="0"/>
+      </w:pPr>
+      <w:r>
+        <w:t xml:space="preserve">        </w:t>
+      </w:r>
+      <w:proofErr w:type="spellStart"/>
+      <w:r>
+        <w:t>except</w:t>
+      </w:r>
+      <w:proofErr w:type="spellEnd"/>
+      <w:r>
+        <w:t xml:space="preserve"> </w:t>
+      </w:r>
+      <w:proofErr w:type="spellStart"/>
+      <w:r>
+        <w:t>ValueError</w:t>
+      </w:r>
+      <w:proofErr w:type="spellEnd"/>
+      <w:r>
+        <w:t>:</w:t>
+      </w:r>
+    </w:p>
+    <w:p>
+      <w:pPr>
+        <w:spacing w:after="0"/>
+      </w:pPr>
+      <w:r>
+        <w:t xml:space="preserve">            </w:t>
+      </w:r>
+      <w:proofErr w:type="gramStart"/>
+      <w:r>
+        <w:t>print(</w:t>
+      </w:r>
+      <w:proofErr w:type="gramEnd"/>
+      <w:r>
+        <w:t>"Erro: Digite um valor numérico válido para o salário.")</w:t>
+      </w:r>
+    </w:p>
+    <w:p>
+      <w:pPr>
+        <w:spacing w:after="0"/>
+      </w:pPr>
+      <w:r>
+        <w:t xml:space="preserve">            continue</w:t>
+      </w:r>
+    </w:p>
+    <w:p>
+      <w:pPr>
+        <w:spacing w:after="0"/>
+      </w:pPr>
+    </w:p>
+    <w:p>
+      <w:pPr>
+        <w:spacing w:after="0"/>
+      </w:pPr>
+      <w:r>
+        <w:t xml:space="preserve">        </w:t>
+      </w:r>
+      <w:proofErr w:type="spellStart"/>
+      <w:r>
+        <w:t>while</w:t>
+      </w:r>
+      <w:proofErr w:type="spellEnd"/>
+      <w:r>
+        <w:t xml:space="preserve"> </w:t>
+      </w:r>
+      <w:proofErr w:type="spellStart"/>
+      <w:r>
+        <w:t>True</w:t>
+      </w:r>
+      <w:proofErr w:type="spellEnd"/>
+      <w:r>
+        <w:t>:</w:t>
+      </w:r>
+    </w:p>
+    <w:p>
+      <w:pPr>
+        <w:spacing w:after="0"/>
+      </w:pPr>
+      <w:r>
+        <w:t xml:space="preserve">            continuar = </w:t>
+      </w:r>
+      <w:proofErr w:type="gramStart"/>
+      <w:r>
+        <w:t>input(</w:t>
+      </w:r>
+      <w:proofErr w:type="gramEnd"/>
+      <w:r>
+        <w:t>"\</w:t>
+      </w:r>
+      <w:proofErr w:type="spellStart"/>
+      <w:r>
+        <w:t>nDeseja</w:t>
+      </w:r>
+      <w:proofErr w:type="spellEnd"/>
+      <w:r>
+        <w:t xml:space="preserve"> calcular outra bonificação? (s/n): "</w:t>
+      </w:r>
+      <w:proofErr w:type="gramStart"/>
+      <w:r>
+        <w:t>).strip</w:t>
+      </w:r>
+      <w:proofErr w:type="gramEnd"/>
+      <w:r>
+        <w:t>(</w:t>
+      </w:r>
+      <w:proofErr w:type="gramStart"/>
+      <w:r>
+        <w:t>).</w:t>
+      </w:r>
+      <w:proofErr w:type="spellStart"/>
+      <w:r>
+        <w:t>lower</w:t>
+      </w:r>
+      <w:proofErr w:type="spellEnd"/>
+      <w:proofErr w:type="gramEnd"/>
       <w:r>
         <w:t>()</w:t>
       </w:r>
@@ -422,23 +2829,1124 @@
         <w:spacing w:after="0"/>
       </w:pPr>
       <w:r>
+        <w:t xml:space="preserve">            </w:t>
+      </w:r>
+      <w:proofErr w:type="spellStart"/>
+      <w:r>
+        <w:t>if</w:t>
+      </w:r>
+      <w:proofErr w:type="spellEnd"/>
+      <w:r>
+        <w:t xml:space="preserve"> continuar == 's':</w:t>
+      </w:r>
+    </w:p>
+    <w:p>
+      <w:pPr>
+        <w:spacing w:after="0"/>
+      </w:pPr>
+      <w:r>
+        <w:t xml:space="preserve">                break</w:t>
+      </w:r>
+    </w:p>
+    <w:p>
+      <w:pPr>
+        <w:spacing w:after="0"/>
+      </w:pPr>
+      <w:r>
+        <w:t xml:space="preserve">            </w:t>
+      </w:r>
+      <w:proofErr w:type="spellStart"/>
+      <w:r>
+        <w:t>elif</w:t>
+      </w:r>
+      <w:proofErr w:type="spellEnd"/>
+      <w:r>
+        <w:t xml:space="preserve"> continuar == 'n':</w:t>
+      </w:r>
+    </w:p>
+    <w:p>
+      <w:pPr>
+        <w:spacing w:after="0"/>
+      </w:pPr>
+      <w:r>
+        <w:t xml:space="preserve">                </w:t>
+      </w:r>
+      <w:proofErr w:type="spellStart"/>
+      <w:r>
+        <w:t>return</w:t>
+      </w:r>
+      <w:proofErr w:type="spellEnd"/>
+    </w:p>
+    <w:p>
+      <w:pPr>
+        <w:spacing w:after="0"/>
+      </w:pPr>
+      <w:r>
+        <w:t xml:space="preserve">            </w:t>
+      </w:r>
+      <w:proofErr w:type="spellStart"/>
+      <w:r>
+        <w:t>else</w:t>
+      </w:r>
+      <w:proofErr w:type="spellEnd"/>
+      <w:r>
+        <w:t>:</w:t>
+      </w:r>
+    </w:p>
+    <w:p>
+      <w:pPr>
+        <w:spacing w:after="0"/>
+      </w:pPr>
+      <w:r>
+        <w:t xml:space="preserve">                </w:t>
+      </w:r>
+      <w:proofErr w:type="gramStart"/>
+      <w:r>
+        <w:t>print(</w:t>
+      </w:r>
+      <w:proofErr w:type="gramEnd"/>
+      <w:r>
+        <w:t>"Opção inválida! Digite 's' para sim ou 'n' para não.")</w:t>
+      </w:r>
+    </w:p>
+    <w:p>
+      <w:pPr>
+        <w:spacing w:after="0"/>
+      </w:pPr>
+    </w:p>
+    <w:p>
+      <w:pPr>
+        <w:spacing w:after="0"/>
+      </w:pPr>
+      <w:proofErr w:type="spellStart"/>
+      <w:r>
+        <w:t>def</w:t>
+      </w:r>
+      <w:proofErr w:type="spellEnd"/>
+      <w:r>
+        <w:t xml:space="preserve"> </w:t>
+      </w:r>
+      <w:proofErr w:type="spellStart"/>
+      <w:r>
+        <w:t>comissao_</w:t>
+      </w:r>
+      <w:proofErr w:type="gramStart"/>
+      <w:r>
+        <w:t>vendas</w:t>
+      </w:r>
+      <w:proofErr w:type="spellEnd"/>
+      <w:r>
+        <w:t>(</w:t>
+      </w:r>
+      <w:proofErr w:type="gramEnd"/>
+      <w:r>
+        <w:t>):</w:t>
+      </w:r>
+    </w:p>
+    <w:p>
+      <w:pPr>
+        <w:spacing w:after="0"/>
+      </w:pPr>
+      <w:r>
+        <w:t xml:space="preserve">    </w:t>
+      </w:r>
+      <w:proofErr w:type="spellStart"/>
+      <w:r>
+        <w:t>while</w:t>
+      </w:r>
+      <w:proofErr w:type="spellEnd"/>
+      <w:r>
+        <w:t xml:space="preserve"> </w:t>
+      </w:r>
+      <w:proofErr w:type="spellStart"/>
+      <w:r>
+        <w:t>True</w:t>
+      </w:r>
+      <w:proofErr w:type="spellEnd"/>
+      <w:r>
+        <w:t>:</w:t>
+      </w:r>
+    </w:p>
+    <w:p>
+      <w:pPr>
+        <w:spacing w:after="0"/>
+      </w:pPr>
+      <w:r>
         <w:t xml:space="preserve">        </w:t>
       </w:r>
       <w:proofErr w:type="spellStart"/>
       <w:r>
+        <w:t>try</w:t>
+      </w:r>
+      <w:proofErr w:type="spellEnd"/>
+      <w:r>
+        <w:t>:</w:t>
+      </w:r>
+    </w:p>
+    <w:p>
+      <w:pPr>
+        <w:spacing w:after="0"/>
+      </w:pPr>
+      <w:r>
+        <w:t xml:space="preserve">            </w:t>
+      </w:r>
+      <w:proofErr w:type="gramStart"/>
+      <w:r>
+        <w:t>print(</w:t>
+      </w:r>
+      <w:proofErr w:type="gramEnd"/>
+      <w:r>
+        <w:t>"\n--- Comissão de Vendas ---")</w:t>
+      </w:r>
+    </w:p>
+    <w:p>
+      <w:pPr>
+        <w:spacing w:after="0"/>
+      </w:pPr>
+      <w:r>
+        <w:t xml:space="preserve">            venda = </w:t>
+      </w:r>
+      <w:proofErr w:type="spellStart"/>
+      <w:proofErr w:type="gramStart"/>
+      <w:r>
+        <w:t>float</w:t>
+      </w:r>
+      <w:proofErr w:type="spellEnd"/>
+      <w:r>
+        <w:t>(input(</w:t>
+      </w:r>
+      <w:proofErr w:type="gramEnd"/>
+      <w:r>
+        <w:t>"Digite o valor da venda do funcionário: R$ "))</w:t>
+      </w:r>
+    </w:p>
+    <w:p>
+      <w:pPr>
+        <w:spacing w:after="0"/>
+      </w:pPr>
+      <w:r>
+        <w:t xml:space="preserve">            </w:t>
+      </w:r>
+      <w:proofErr w:type="spellStart"/>
+      <w:r>
+        <w:t>if</w:t>
+      </w:r>
+      <w:proofErr w:type="spellEnd"/>
+      <w:r>
+        <w:t xml:space="preserve"> venda &lt; 0:</w:t>
+      </w:r>
+    </w:p>
+    <w:p>
+      <w:pPr>
+        <w:spacing w:after="0"/>
+      </w:pPr>
+      <w:r>
+        <w:t xml:space="preserve">                </w:t>
+      </w:r>
+      <w:proofErr w:type="gramStart"/>
+      <w:r>
+        <w:t>print(</w:t>
+      </w:r>
+      <w:proofErr w:type="gramEnd"/>
+      <w:r>
+        <w:t>"Valor de venda não pode ser negativo.")</w:t>
+      </w:r>
+    </w:p>
+    <w:p>
+      <w:pPr>
+        <w:spacing w:after="0"/>
+      </w:pPr>
+      <w:r>
+        <w:t xml:space="preserve">                continue</w:t>
+      </w:r>
+    </w:p>
+    <w:p>
+      <w:pPr>
+        <w:spacing w:after="0"/>
+      </w:pPr>
+    </w:p>
+    <w:p>
+      <w:pPr>
+        <w:spacing w:after="0"/>
+      </w:pPr>
+      <w:r>
+        <w:t xml:space="preserve">            </w:t>
+      </w:r>
+      <w:proofErr w:type="spellStart"/>
+      <w:r>
+        <w:t>if</w:t>
+      </w:r>
+      <w:proofErr w:type="spellEnd"/>
+      <w:r>
+        <w:t xml:space="preserve"> venda &gt; 100000:</w:t>
+      </w:r>
+    </w:p>
+    <w:p>
+      <w:pPr>
+        <w:spacing w:after="0"/>
+      </w:pPr>
+      <w:r>
+        <w:t xml:space="preserve">                </w:t>
+      </w:r>
+      <w:proofErr w:type="spellStart"/>
+      <w:r>
+        <w:t>comissao</w:t>
+      </w:r>
+      <w:proofErr w:type="spellEnd"/>
+      <w:r>
+        <w:t xml:space="preserve"> = venda * 0.10</w:t>
+      </w:r>
+    </w:p>
+    <w:p>
+      <w:pPr>
+        <w:spacing w:after="0"/>
+      </w:pPr>
+      <w:r>
+        <w:t xml:space="preserve">                </w:t>
+      </w:r>
+      <w:proofErr w:type="spellStart"/>
+      <w:proofErr w:type="gramStart"/>
+      <w:r>
+        <w:t>salario</w:t>
+      </w:r>
+      <w:proofErr w:type="gramEnd"/>
+      <w:r>
+        <w:t>_final</w:t>
+      </w:r>
+      <w:proofErr w:type="spellEnd"/>
+      <w:r>
+        <w:t xml:space="preserve"> = venda + </w:t>
+      </w:r>
+      <w:proofErr w:type="spellStart"/>
+      <w:proofErr w:type="gramStart"/>
+      <w:r>
+        <w:t>comissao</w:t>
+      </w:r>
+      <w:proofErr w:type="spellEnd"/>
+      <w:r>
+        <w:t xml:space="preserve">  #</w:t>
+      </w:r>
+      <w:proofErr w:type="gramEnd"/>
+      <w:r>
+        <w:t xml:space="preserve"> Considerando a venda como base do salário (ou pode ser adicionado a um salário fixo)</w:t>
+      </w:r>
+    </w:p>
+    <w:p>
+      <w:pPr>
+        <w:spacing w:after="0"/>
+      </w:pPr>
+      <w:r>
+        <w:t xml:space="preserve">                </w:t>
+      </w:r>
+      <w:proofErr w:type="gramStart"/>
+      <w:r>
+        <w:t>print(</w:t>
+      </w:r>
+      <w:proofErr w:type="gramEnd"/>
+      <w:r>
+        <w:t>"Parabéns! Meta atingida!")</w:t>
+      </w:r>
+    </w:p>
+    <w:p>
+      <w:pPr>
+        <w:spacing w:after="0"/>
+      </w:pPr>
+      <w:r>
+        <w:t xml:space="preserve">                </w:t>
+      </w:r>
+      <w:proofErr w:type="gramStart"/>
+      <w:r>
+        <w:t>print(</w:t>
+      </w:r>
+      <w:proofErr w:type="spellStart"/>
+      <w:proofErr w:type="gramEnd"/>
+      <w:r>
+        <w:t>f"Comissão</w:t>
+      </w:r>
+      <w:proofErr w:type="spellEnd"/>
+      <w:r>
+        <w:t xml:space="preserve"> (10%): R$ {comissao:.2f}")</w:t>
+      </w:r>
+    </w:p>
+    <w:p>
+      <w:pPr>
+        <w:spacing w:after="0"/>
+      </w:pPr>
+      <w:r>
+        <w:t xml:space="preserve">                </w:t>
+      </w:r>
+      <w:proofErr w:type="gramStart"/>
+      <w:r>
+        <w:t>print(</w:t>
+      </w:r>
+      <w:proofErr w:type="spellStart"/>
+      <w:proofErr w:type="gramEnd"/>
+      <w:r>
+        <w:t>f"Novo</w:t>
+      </w:r>
+      <w:proofErr w:type="spellEnd"/>
+      <w:r>
+        <w:t xml:space="preserve"> salário (venda + comissão): R$ {</w:t>
+      </w:r>
+      <w:proofErr w:type="gramStart"/>
+      <w:r>
+        <w:t>salario</w:t>
+      </w:r>
+      <w:proofErr w:type="gramEnd"/>
+      <w:r>
+        <w:t>_final:.2f}")</w:t>
+      </w:r>
+    </w:p>
+    <w:p>
+      <w:pPr>
+        <w:spacing w:after="0"/>
+      </w:pPr>
+      <w:r>
+        <w:t xml:space="preserve">            </w:t>
+      </w:r>
+      <w:proofErr w:type="spellStart"/>
+      <w:r>
+        <w:t>else</w:t>
+      </w:r>
+      <w:proofErr w:type="spellEnd"/>
+      <w:r>
+        <w:t>:</w:t>
+      </w:r>
+    </w:p>
+    <w:p>
+      <w:pPr>
+        <w:spacing w:after="0"/>
+      </w:pPr>
+      <w:r>
+        <w:t xml:space="preserve">                </w:t>
+      </w:r>
+      <w:proofErr w:type="gramStart"/>
+      <w:r>
+        <w:t>print(</w:t>
+      </w:r>
+      <w:proofErr w:type="gramEnd"/>
+      <w:r>
+        <w:t>"Atenção!!!!! Meta não atendida!!! Precisa melhorar")</w:t>
+      </w:r>
+    </w:p>
+    <w:p>
+      <w:pPr>
+        <w:spacing w:after="0"/>
+      </w:pPr>
+    </w:p>
+    <w:p>
+      <w:pPr>
+        <w:spacing w:after="0"/>
+      </w:pPr>
+      <w:r>
+        <w:t xml:space="preserve">        </w:t>
+      </w:r>
+      <w:proofErr w:type="spellStart"/>
+      <w:r>
+        <w:t>except</w:t>
+      </w:r>
+      <w:proofErr w:type="spellEnd"/>
+      <w:r>
+        <w:t xml:space="preserve"> </w:t>
+      </w:r>
+      <w:proofErr w:type="spellStart"/>
+      <w:r>
+        <w:t>ValueError</w:t>
+      </w:r>
+      <w:proofErr w:type="spellEnd"/>
+      <w:r>
+        <w:t>:</w:t>
+      </w:r>
+    </w:p>
+    <w:p>
+      <w:pPr>
+        <w:spacing w:after="0"/>
+      </w:pPr>
+      <w:r>
+        <w:t xml:space="preserve">            </w:t>
+      </w:r>
+      <w:proofErr w:type="gramStart"/>
+      <w:r>
+        <w:t>print(</w:t>
+      </w:r>
+      <w:proofErr w:type="gramEnd"/>
+      <w:r>
+        <w:t>"Erro: Digite um valor numérico válido para a venda.")</w:t>
+      </w:r>
+    </w:p>
+    <w:p>
+      <w:pPr>
+        <w:spacing w:after="0"/>
+      </w:pPr>
+      <w:r>
+        <w:t xml:space="preserve">            continue</w:t>
+      </w:r>
+    </w:p>
+    <w:p>
+      <w:pPr>
+        <w:spacing w:after="0"/>
+      </w:pPr>
+    </w:p>
+    <w:p>
+      <w:pPr>
+        <w:spacing w:after="0"/>
+      </w:pPr>
+      <w:r>
+        <w:t xml:space="preserve">        </w:t>
+      </w:r>
+      <w:proofErr w:type="spellStart"/>
+      <w:r>
+        <w:t>while</w:t>
+      </w:r>
+      <w:proofErr w:type="spellEnd"/>
+      <w:r>
+        <w:t xml:space="preserve"> </w:t>
+      </w:r>
+      <w:proofErr w:type="spellStart"/>
+      <w:r>
+        <w:t>True</w:t>
+      </w:r>
+      <w:proofErr w:type="spellEnd"/>
+      <w:r>
+        <w:t>:</w:t>
+      </w:r>
+    </w:p>
+    <w:p>
+      <w:pPr>
+        <w:spacing w:after="0"/>
+      </w:pPr>
+      <w:r>
+        <w:lastRenderedPageBreak/>
+        <w:t xml:space="preserve">            continuar = </w:t>
+      </w:r>
+      <w:proofErr w:type="gramStart"/>
+      <w:r>
+        <w:t>input(</w:t>
+      </w:r>
+      <w:proofErr w:type="gramEnd"/>
+      <w:r>
+        <w:t>"\</w:t>
+      </w:r>
+      <w:proofErr w:type="spellStart"/>
+      <w:r>
+        <w:t>nDeseja</w:t>
+      </w:r>
+      <w:proofErr w:type="spellEnd"/>
+      <w:r>
+        <w:t xml:space="preserve"> registrar outra venda? (s/n): "</w:t>
+      </w:r>
+      <w:proofErr w:type="gramStart"/>
+      <w:r>
+        <w:t>).strip</w:t>
+      </w:r>
+      <w:proofErr w:type="gramEnd"/>
+      <w:r>
+        <w:t>(</w:t>
+      </w:r>
+      <w:proofErr w:type="gramStart"/>
+      <w:r>
+        <w:t>).</w:t>
+      </w:r>
+      <w:proofErr w:type="spellStart"/>
+      <w:r>
+        <w:t>lower</w:t>
+      </w:r>
+      <w:proofErr w:type="spellEnd"/>
+      <w:proofErr w:type="gramEnd"/>
+      <w:r>
+        <w:t>()</w:t>
+      </w:r>
+    </w:p>
+    <w:p>
+      <w:pPr>
+        <w:spacing w:after="0"/>
+      </w:pPr>
+      <w:r>
+        <w:t xml:space="preserve">            </w:t>
+      </w:r>
+      <w:proofErr w:type="spellStart"/>
+      <w:r>
+        <w:t>if</w:t>
+      </w:r>
+      <w:proofErr w:type="spellEnd"/>
+      <w:r>
+        <w:t xml:space="preserve"> continuar == 's':</w:t>
+      </w:r>
+    </w:p>
+    <w:p>
+      <w:pPr>
+        <w:spacing w:after="0"/>
+      </w:pPr>
+      <w:r>
+        <w:t xml:space="preserve">                break</w:t>
+      </w:r>
+    </w:p>
+    <w:p>
+      <w:pPr>
+        <w:spacing w:after="0"/>
+      </w:pPr>
+      <w:r>
+        <w:t xml:space="preserve">            </w:t>
+      </w:r>
+      <w:proofErr w:type="spellStart"/>
+      <w:r>
         <w:t>elif</w:t>
       </w:r>
       <w:proofErr w:type="spellEnd"/>
       <w:r>
-        <w:t xml:space="preserve"> opcao == 5:</w:t>
-      </w:r>
-    </w:p>
-    <w:p>
-      <w:pPr>
-        <w:spacing w:after="0"/>
-      </w:pPr>
-      <w:r>
-        <w:t xml:space="preserve">            print("Encerrando o programa. Obrigado por usar a Ferramenta de Serviços 'Nome do Grupo'!")</w:t>
+        <w:t xml:space="preserve"> continuar == 'n':</w:t>
+      </w:r>
+    </w:p>
+    <w:p>
+      <w:pPr>
+        <w:spacing w:after="0"/>
+      </w:pPr>
+      <w:r>
+        <w:t xml:space="preserve">                </w:t>
+      </w:r>
+      <w:proofErr w:type="spellStart"/>
+      <w:r>
+        <w:t>return</w:t>
+      </w:r>
+      <w:proofErr w:type="spellEnd"/>
+    </w:p>
+    <w:p>
+      <w:pPr>
+        <w:spacing w:after="0"/>
+      </w:pPr>
+      <w:r>
+        <w:t xml:space="preserve">            </w:t>
+      </w:r>
+      <w:proofErr w:type="spellStart"/>
+      <w:r>
+        <w:t>else</w:t>
+      </w:r>
+      <w:proofErr w:type="spellEnd"/>
+      <w:r>
+        <w:t>:</w:t>
+      </w:r>
+    </w:p>
+    <w:p>
+      <w:pPr>
+        <w:spacing w:after="0"/>
+      </w:pPr>
+      <w:r>
+        <w:t xml:space="preserve">                </w:t>
+      </w:r>
+      <w:proofErr w:type="gramStart"/>
+      <w:r>
+        <w:t>print(</w:t>
+      </w:r>
+      <w:proofErr w:type="gramEnd"/>
+      <w:r>
+        <w:t>"Opção inválida! Digite 's' para sim ou 'n' para não.")</w:t>
+      </w:r>
+    </w:p>
+    <w:p>
+      <w:pPr>
+        <w:spacing w:after="0"/>
+      </w:pPr>
+    </w:p>
+    <w:p>
+      <w:pPr>
+        <w:spacing w:after="0"/>
+      </w:pPr>
+      <w:proofErr w:type="spellStart"/>
+      <w:r>
+        <w:t>def</w:t>
+      </w:r>
+      <w:proofErr w:type="spellEnd"/>
+      <w:r>
+        <w:t xml:space="preserve"> </w:t>
+      </w:r>
+      <w:proofErr w:type="spellStart"/>
+      <w:proofErr w:type="gramStart"/>
+      <w:r>
+        <w:t>main</w:t>
+      </w:r>
+      <w:proofErr w:type="spellEnd"/>
+      <w:r>
+        <w:t>(</w:t>
+      </w:r>
+      <w:proofErr w:type="gramEnd"/>
+      <w:r>
+        <w:t>):</w:t>
+      </w:r>
+    </w:p>
+    <w:p>
+      <w:pPr>
+        <w:spacing w:after="0"/>
+      </w:pPr>
+      <w:r>
+        <w:t xml:space="preserve">    </w:t>
+      </w:r>
+      <w:proofErr w:type="gramStart"/>
+      <w:r>
+        <w:t>print(</w:t>
+      </w:r>
+      <w:proofErr w:type="gramEnd"/>
+      <w:r>
+        <w:t>"Bem-vindo à Ferramenta de Serviços 'Nome do Grupo'")</w:t>
+      </w:r>
+    </w:p>
+    <w:p>
+      <w:pPr>
+        <w:spacing w:after="0"/>
+      </w:pPr>
+      <w:r>
+        <w:t xml:space="preserve">    </w:t>
+      </w:r>
+      <w:proofErr w:type="spellStart"/>
+      <w:r>
+        <w:t>while</w:t>
+      </w:r>
+      <w:proofErr w:type="spellEnd"/>
+      <w:r>
+        <w:t xml:space="preserve"> </w:t>
+      </w:r>
+      <w:proofErr w:type="spellStart"/>
+      <w:r>
+        <w:t>True</w:t>
+      </w:r>
+      <w:proofErr w:type="spellEnd"/>
+      <w:r>
+        <w:t>:</w:t>
+      </w:r>
+    </w:p>
+    <w:p>
+      <w:pPr>
+        <w:spacing w:after="0"/>
+      </w:pPr>
+      <w:r>
+        <w:t xml:space="preserve">        </w:t>
+      </w:r>
+      <w:proofErr w:type="gramStart"/>
+      <w:r>
+        <w:t>print(</w:t>
+      </w:r>
+      <w:proofErr w:type="gramEnd"/>
+      <w:r>
+        <w:t>"\</w:t>
+      </w:r>
+      <w:proofErr w:type="spellStart"/>
+      <w:r>
+        <w:t>nEscolha</w:t>
+      </w:r>
+      <w:proofErr w:type="spellEnd"/>
+      <w:r>
+        <w:t xml:space="preserve"> uma opção:")</w:t>
+      </w:r>
+    </w:p>
+    <w:p>
+      <w:pPr>
+        <w:spacing w:after="0"/>
+      </w:pPr>
+      <w:r>
+        <w:t xml:space="preserve">        </w:t>
+      </w:r>
+      <w:proofErr w:type="gramStart"/>
+      <w:r>
+        <w:t>print(</w:t>
+      </w:r>
+      <w:proofErr w:type="gramEnd"/>
+      <w:r>
+        <w:t>"1 - Calculadora")</w:t>
+      </w:r>
+    </w:p>
+    <w:p>
+      <w:pPr>
+        <w:spacing w:after="0"/>
+      </w:pPr>
+      <w:r>
+        <w:t xml:space="preserve">        </w:t>
+      </w:r>
+      <w:proofErr w:type="gramStart"/>
+      <w:r>
+        <w:t>print(</w:t>
+      </w:r>
+      <w:proofErr w:type="gramEnd"/>
+      <w:r>
+        <w:t>"2 - Cálculo de Média do Aluno")</w:t>
+      </w:r>
+    </w:p>
+    <w:p>
+      <w:pPr>
+        <w:spacing w:after="0"/>
+      </w:pPr>
+      <w:r>
+        <w:t xml:space="preserve">        </w:t>
+      </w:r>
+      <w:proofErr w:type="gramStart"/>
+      <w:r>
+        <w:t>print(</w:t>
+      </w:r>
+      <w:proofErr w:type="gramEnd"/>
+      <w:r>
+        <w:t>"3 - Bonificação do RH")</w:t>
+      </w:r>
+    </w:p>
+    <w:p>
+      <w:pPr>
+        <w:spacing w:after="0"/>
+      </w:pPr>
+      <w:r>
+        <w:t xml:space="preserve">        </w:t>
+      </w:r>
+      <w:proofErr w:type="gramStart"/>
+      <w:r>
+        <w:t>print(</w:t>
+      </w:r>
+      <w:proofErr w:type="gramEnd"/>
+      <w:r>
+        <w:t>"4 - Comissão de Vendas")</w:t>
+      </w:r>
+    </w:p>
+    <w:p>
+      <w:pPr>
+        <w:spacing w:after="0"/>
+      </w:pPr>
+      <w:r>
+        <w:t xml:space="preserve">        </w:t>
+      </w:r>
+      <w:proofErr w:type="gramStart"/>
+      <w:r>
+        <w:t>print(</w:t>
+      </w:r>
+      <w:proofErr w:type="gramEnd"/>
+      <w:r>
+        <w:t>"5 - Sair")</w:t>
+      </w:r>
+    </w:p>
+    <w:p>
+      <w:pPr>
+        <w:spacing w:after="0"/>
+      </w:pPr>
+    </w:p>
+    <w:p>
+      <w:pPr>
+        <w:spacing w:after="0"/>
+      </w:pPr>
+      <w:r>
+        <w:t xml:space="preserve">        </w:t>
+      </w:r>
+      <w:proofErr w:type="spellStart"/>
+      <w:r>
+        <w:t>try</w:t>
+      </w:r>
+      <w:proofErr w:type="spellEnd"/>
+      <w:r>
+        <w:t>:</w:t>
+      </w:r>
+    </w:p>
+    <w:p>
+      <w:pPr>
+        <w:spacing w:after="0"/>
+      </w:pPr>
+      <w:r>
+        <w:t xml:space="preserve">            </w:t>
+      </w:r>
+      <w:proofErr w:type="spellStart"/>
+      <w:r>
+        <w:t>opcao</w:t>
+      </w:r>
+      <w:proofErr w:type="spellEnd"/>
+      <w:r>
+        <w:t xml:space="preserve"> = </w:t>
+      </w:r>
+      <w:proofErr w:type="spellStart"/>
+      <w:proofErr w:type="gramStart"/>
+      <w:r>
+        <w:t>int</w:t>
+      </w:r>
+      <w:proofErr w:type="spellEnd"/>
+      <w:r>
+        <w:t>(input(</w:t>
+      </w:r>
+      <w:proofErr w:type="gramEnd"/>
+      <w:r>
+        <w:t>"Digite a opção desejada (1-5): "))</w:t>
+      </w:r>
+    </w:p>
+    <w:p>
+      <w:pPr>
+        <w:spacing w:after="0"/>
+      </w:pPr>
+      <w:r>
+        <w:t xml:space="preserve">        </w:t>
+      </w:r>
+      <w:proofErr w:type="spellStart"/>
+      <w:r>
+        <w:t>except</w:t>
+      </w:r>
+      <w:proofErr w:type="spellEnd"/>
+      <w:r>
+        <w:t xml:space="preserve"> </w:t>
+      </w:r>
+      <w:proofErr w:type="spellStart"/>
+      <w:r>
+        <w:t>ValueError</w:t>
+      </w:r>
+      <w:proofErr w:type="spellEnd"/>
+      <w:r>
+        <w:t>:</w:t>
+      </w:r>
+    </w:p>
+    <w:p>
+      <w:pPr>
+        <w:spacing w:after="0"/>
+      </w:pPr>
+      <w:r>
+        <w:t xml:space="preserve">            </w:t>
+      </w:r>
+      <w:proofErr w:type="gramStart"/>
+      <w:r>
+        <w:t>print(</w:t>
+      </w:r>
+      <w:proofErr w:type="gramEnd"/>
+      <w:r>
+        <w:t>"Erro: Digite um número inteiro entre 1 e 5.")</w:t>
+      </w:r>
+    </w:p>
+    <w:p>
+      <w:pPr>
+        <w:spacing w:after="0"/>
+      </w:pPr>
+      <w:r>
+        <w:t xml:space="preserve">            continue</w:t>
+      </w:r>
+    </w:p>
+    <w:p>
+      <w:pPr>
+        <w:spacing w:after="0"/>
+      </w:pPr>
+    </w:p>
+    <w:p>
+      <w:pPr>
+        <w:spacing w:after="0"/>
+      </w:pPr>
+      <w:r>
+        <w:t xml:space="preserve">        </w:t>
+      </w:r>
+      <w:proofErr w:type="spellStart"/>
+      <w:r>
+        <w:t>if</w:t>
+      </w:r>
+      <w:proofErr w:type="spellEnd"/>
+      <w:r>
+        <w:t xml:space="preserve"> </w:t>
+      </w:r>
+      <w:proofErr w:type="spellStart"/>
+      <w:r>
+        <w:t>opcao</w:t>
+      </w:r>
+      <w:proofErr w:type="spellEnd"/>
+      <w:r>
+        <w:t xml:space="preserve"> == 1:</w:t>
+      </w:r>
+    </w:p>
+    <w:p>
+      <w:pPr>
+        <w:spacing w:after="0"/>
+      </w:pPr>
+      <w:r>
+        <w:t xml:space="preserve">            </w:t>
+      </w:r>
+      <w:proofErr w:type="gramStart"/>
+      <w:r>
+        <w:t>calculadora(</w:t>
+      </w:r>
+      <w:proofErr w:type="gramEnd"/>
+      <w:r>
+        <w:t>)</w:t>
+      </w:r>
+    </w:p>
+    <w:p>
+      <w:pPr>
+        <w:spacing w:after="0"/>
+      </w:pPr>
+      <w:r>
+        <w:t xml:space="preserve">        </w:t>
+      </w:r>
+      <w:proofErr w:type="spellStart"/>
+      <w:r>
+        <w:t>elif</w:t>
+      </w:r>
+      <w:proofErr w:type="spellEnd"/>
+      <w:r>
+        <w:t xml:space="preserve"> </w:t>
+      </w:r>
+      <w:proofErr w:type="spellStart"/>
+      <w:r>
+        <w:t>opcao</w:t>
+      </w:r>
+      <w:proofErr w:type="spellEnd"/>
+      <w:r>
+        <w:t xml:space="preserve"> == 2:</w:t>
+      </w:r>
+    </w:p>
+    <w:p>
+      <w:pPr>
+        <w:spacing w:after="0"/>
+      </w:pPr>
+      <w:r>
+        <w:t xml:space="preserve">            </w:t>
+      </w:r>
+      <w:proofErr w:type="spellStart"/>
+      <w:proofErr w:type="gramStart"/>
+      <w:r>
+        <w:t>media</w:t>
+      </w:r>
+      <w:proofErr w:type="gramEnd"/>
+      <w:r>
+        <w:t>_</w:t>
+      </w:r>
+      <w:proofErr w:type="gramStart"/>
+      <w:r>
+        <w:t>notas</w:t>
+      </w:r>
+      <w:proofErr w:type="spellEnd"/>
+      <w:r>
+        <w:t>(</w:t>
+      </w:r>
+      <w:proofErr w:type="gramEnd"/>
+      <w:r>
+        <w:t>)</w:t>
+      </w:r>
+    </w:p>
+    <w:p>
+      <w:pPr>
+        <w:spacing w:after="0"/>
+      </w:pPr>
+      <w:r>
+        <w:t xml:space="preserve">        </w:t>
+      </w:r>
+      <w:proofErr w:type="spellStart"/>
+      <w:r>
+        <w:t>elif</w:t>
+      </w:r>
+      <w:proofErr w:type="spellEnd"/>
+      <w:r>
+        <w:t xml:space="preserve"> </w:t>
+      </w:r>
+      <w:proofErr w:type="spellStart"/>
+      <w:r>
+        <w:t>opcao</w:t>
+      </w:r>
+      <w:proofErr w:type="spellEnd"/>
+      <w:r>
+        <w:t xml:space="preserve"> == 3:</w:t>
+      </w:r>
+    </w:p>
+    <w:p>
+      <w:pPr>
+        <w:spacing w:after="0"/>
+      </w:pPr>
+      <w:r>
+        <w:t xml:space="preserve">            </w:t>
+      </w:r>
+      <w:proofErr w:type="spellStart"/>
+      <w:r>
+        <w:t>bonificacao_</w:t>
+      </w:r>
+      <w:proofErr w:type="gramStart"/>
+      <w:r>
+        <w:t>rh</w:t>
+      </w:r>
+      <w:proofErr w:type="spellEnd"/>
+      <w:r>
+        <w:t>(</w:t>
+      </w:r>
+      <w:proofErr w:type="gramEnd"/>
+      <w:r>
+        <w:t>)</w:t>
+      </w:r>
+    </w:p>
+    <w:p>
+      <w:pPr>
+        <w:spacing w:after="0"/>
+      </w:pPr>
+      <w:r>
+        <w:t xml:space="preserve">        </w:t>
+      </w:r>
+      <w:proofErr w:type="spellStart"/>
+      <w:r>
+        <w:t>elif</w:t>
+      </w:r>
+      <w:proofErr w:type="spellEnd"/>
+      <w:r>
+        <w:t xml:space="preserve"> </w:t>
+      </w:r>
+      <w:proofErr w:type="spellStart"/>
+      <w:r>
+        <w:t>opcao</w:t>
+      </w:r>
+      <w:proofErr w:type="spellEnd"/>
+      <w:r>
+        <w:t xml:space="preserve"> == 4:</w:t>
+      </w:r>
+    </w:p>
+    <w:p>
+      <w:pPr>
+        <w:spacing w:after="0"/>
+      </w:pPr>
+      <w:r>
+        <w:t xml:space="preserve">            </w:t>
+      </w:r>
+      <w:proofErr w:type="spellStart"/>
+      <w:r>
+        <w:t>comissao_</w:t>
+      </w:r>
+      <w:proofErr w:type="gramStart"/>
+      <w:r>
+        <w:t>vendas</w:t>
+      </w:r>
+      <w:proofErr w:type="spellEnd"/>
+      <w:r>
+        <w:t>(</w:t>
+      </w:r>
+      <w:proofErr w:type="gramEnd"/>
+      <w:r>
+        <w:t>)</w:t>
+      </w:r>
+    </w:p>
+    <w:p>
+      <w:pPr>
+        <w:spacing w:after="0"/>
+      </w:pPr>
+      <w:r>
+        <w:t xml:space="preserve">        </w:t>
+      </w:r>
+      <w:proofErr w:type="spellStart"/>
+      <w:r>
+        <w:t>elif</w:t>
+      </w:r>
+      <w:proofErr w:type="spellEnd"/>
+      <w:r>
+        <w:t xml:space="preserve"> </w:t>
+      </w:r>
+      <w:proofErr w:type="spellStart"/>
+      <w:r>
+        <w:t>opcao</w:t>
+      </w:r>
+      <w:proofErr w:type="spellEnd"/>
+      <w:r>
+        <w:t xml:space="preserve"> == 5:</w:t>
+      </w:r>
+    </w:p>
+    <w:p>
+      <w:pPr>
+        <w:spacing w:after="0"/>
+      </w:pPr>
+      <w:r>
+        <w:t xml:space="preserve">            </w:t>
+      </w:r>
+      <w:proofErr w:type="gramStart"/>
+      <w:r>
+        <w:t>print(</w:t>
+      </w:r>
+      <w:proofErr w:type="gramEnd"/>
+      <w:r>
+        <w:t>"Encerrando o programa. Obrigado por usar a Ferramenta de Serviços 'Nome do Grupo'!")</w:t>
       </w:r>
     </w:p>
     <w:p>
@@ -470,7 +3978,15 @@
         <w:spacing w:after="0"/>
       </w:pPr>
       <w:r>
-        <w:t xml:space="preserve">            print("Opção inválida! Por favor, escolha uma opção entre 1 e 5.")</w:t>
+        <w:t xml:space="preserve">            </w:t>
+      </w:r>
+      <w:proofErr w:type="gramStart"/>
+      <w:r>
+        <w:t>print(</w:t>
+      </w:r>
+      <w:proofErr w:type="gramEnd"/>
+      <w:r>
+        <w:t>"Opção inválida! Por favor, escolha uma opção entre 1 e 5.")</w:t>
       </w:r>
     </w:p>
     <w:p>
@@ -515,13 +4031,23 @@
         <w:t xml:space="preserve">    </w:t>
       </w:r>
       <w:proofErr w:type="spellStart"/>
+      <w:proofErr w:type="gramStart"/>
       <w:r>
         <w:t>main</w:t>
       </w:r>
       <w:proofErr w:type="spellEnd"/>
       <w:r>
-        <w:t>()</w:t>
-      </w:r>
+        <w:t>(</w:t>
+      </w:r>
+      <w:proofErr w:type="gramEnd"/>
+      <w:r>
+        <w:t>)</w:t>
+      </w:r>
+    </w:p>
+    <w:p>
+      <w:pPr>
+        <w:spacing w:after="0"/>
+      </w:pPr>
     </w:p>
     <w:sectPr>
       <w:pgSz w:w="11906" w:h="16838"/>
@@ -1769,6 +5295,21 @@
 </file>
 
 <file path=customXml/item1.xml><?xml version="1.0" encoding="utf-8"?>
+<p:properties xmlns:p="http://schemas.microsoft.com/office/2006/metadata/properties" xmlns:xsi="http://www.w3.org/2001/XMLSchema-instance" xmlns:pc="http://schemas.microsoft.com/office/infopath/2007/PartnerControls">
+  <documentManagement/>
+</p:properties>
+</file>
+
+<file path=customXml/item2.xml><?xml version="1.0" encoding="utf-8"?>
+<?mso-contentType ?>
+<FormTemplates xmlns="http://schemas.microsoft.com/sharepoint/v3/contenttype/forms">
+  <Display>DocumentLibraryForm</Display>
+  <Edit>DocumentLibraryForm</Edit>
+  <New>DocumentLibraryForm</New>
+</FormTemplates>
+</file>
+
+<file path=customXml/item3.xml><?xml version="1.0" encoding="utf-8"?>
 <ct:contentTypeSchema xmlns:ct="http://schemas.microsoft.com/office/2006/metadata/contentType" xmlns:ma="http://schemas.microsoft.com/office/2006/metadata/properties/metaAttributes" ct:_="" ma:_="" ma:contentTypeName="Documento" ma:contentTypeID="0x0101004D3B064F7F8E3044B5645C184142595F" ma:contentTypeVersion="3" ma:contentTypeDescription="Crie um novo documento." ma:contentTypeScope="" ma:versionID="cdbddb8415701755896d306e80373e83">
   <xsd:schema xmlns:xsd="http://www.w3.org/2001/XMLSchema" xmlns:xs="http://www.w3.org/2001/XMLSchema" xmlns:p="http://schemas.microsoft.com/office/2006/metadata/properties" xmlns:ns2="0f291447-9e50-4435-989d-e6e59d070f89" targetNamespace="http://schemas.microsoft.com/office/2006/metadata/properties" ma:root="true" ma:fieldsID="1fe71418ec7322935013090ce502abad" ns2:_="">
     <xsd:import namespace="0f291447-9e50-4435-989d-e6e59d070f89"/>
@@ -1906,29 +5447,37 @@
 </ct:contentTypeSchema>
 </file>
 
-<file path=customXml/item2.xml><?xml version="1.0" encoding="utf-8"?>
-<?mso-contentType ?>
-<FormTemplates xmlns="http://schemas.microsoft.com/sharepoint/v3/contenttype/forms">
-  <Display>DocumentLibraryForm</Display>
-  <Edit>DocumentLibraryForm</Edit>
-  <New>DocumentLibraryForm</New>
-</FormTemplates>
-</file>
-
-<file path=customXml/item3.xml><?xml version="1.0" encoding="utf-8"?>
-<p:properties xmlns:p="http://schemas.microsoft.com/office/2006/metadata/properties" xmlns:xsi="http://www.w3.org/2001/XMLSchema-instance" xmlns:pc="http://schemas.microsoft.com/office/infopath/2007/PartnerControls">
-  <documentManagement/>
-</p:properties>
-</file>
-
 <file path=customXml/itemProps1.xml><?xml version="1.0" encoding="utf-8"?>
-<ds:datastoreItem xmlns:ds="http://schemas.openxmlformats.org/officeDocument/2006/customXml" ds:itemID="{A18E5B8A-8BBA-4434-92E8-7196287CB137}"/>
+<ds:datastoreItem xmlns:ds="http://schemas.openxmlformats.org/officeDocument/2006/customXml" ds:itemID="{DB0A03C7-EA9C-40AF-8B3F-39A60FDBF827}">
+  <ds:schemaRefs>
+    <ds:schemaRef ds:uri="http://schemas.microsoft.com/office/2006/metadata/properties"/>
+    <ds:schemaRef ds:uri="http://schemas.microsoft.com/office/infopath/2007/PartnerControls"/>
+  </ds:schemaRefs>
+</ds:datastoreItem>
 </file>
 
 <file path=customXml/itemProps2.xml><?xml version="1.0" encoding="utf-8"?>
-<ds:datastoreItem xmlns:ds="http://schemas.openxmlformats.org/officeDocument/2006/customXml" ds:itemID="{B3A60051-0544-4D66-B6ED-89EFA0C2DA76}"/>
+<ds:datastoreItem xmlns:ds="http://schemas.openxmlformats.org/officeDocument/2006/customXml" ds:itemID="{B3A60051-0544-4D66-B6ED-89EFA0C2DA76}">
+  <ds:schemaRefs>
+    <ds:schemaRef ds:uri="http://schemas.microsoft.com/sharepoint/v3/contenttype/forms"/>
+  </ds:schemaRefs>
+</ds:datastoreItem>
 </file>
 
 <file path=customXml/itemProps3.xml><?xml version="1.0" encoding="utf-8"?>
-<ds:datastoreItem xmlns:ds="http://schemas.openxmlformats.org/officeDocument/2006/customXml" ds:itemID="{DB0A03C7-EA9C-40AF-8B3F-39A60FDBF827}"/>
+<ds:datastoreItem xmlns:ds="http://schemas.openxmlformats.org/officeDocument/2006/customXml" ds:itemID="{A18E5B8A-8BBA-4434-92E8-7196287CB137}">
+  <ds:schemaRefs>
+    <ds:schemaRef ds:uri="http://schemas.microsoft.com/office/2006/metadata/contentType"/>
+    <ds:schemaRef ds:uri="http://schemas.microsoft.com/office/2006/metadata/properties/metaAttributes"/>
+    <ds:schemaRef ds:uri="http://www.w3.org/2001/XMLSchema"/>
+    <ds:schemaRef ds:uri="http://schemas.microsoft.com/office/2006/metadata/properties"/>
+    <ds:schemaRef ds:uri="0f291447-9e50-4435-989d-e6e59d070f89"/>
+    <ds:schemaRef ds:uri="http://schemas.microsoft.com/office/2006/documentManagement/types"/>
+    <ds:schemaRef ds:uri="http://schemas.microsoft.com/office/infopath/2007/PartnerControls"/>
+    <ds:schemaRef ds:uri="http://schemas.openxmlformats.org/package/2006/metadata/core-properties"/>
+    <ds:schemaRef ds:uri="http://purl.org/dc/elements/1.1/"/>
+    <ds:schemaRef ds:uri="http://purl.org/dc/terms/"/>
+    <ds:schemaRef ds:uri="http://schemas.microsoft.com/internal/obd"/>
+  </ds:schemaRefs>
+</ds:datastoreItem>
 </file>
</xml_diff>